<commit_message>
Modificación de texto y tiempos verbales. Eliminación de futuro.
</commit_message>
<xml_diff>
--- a/TUTORIAL-RMARKDOWN.docx
+++ b/TUTORIAL-RMARKDOWN.docx
@@ -565,7 +565,7 @@
         <w:pStyle w:val="FirstParagraph"/>
       </w:pPr>
       <w:r>
-        <w:t xml:space="preserve">En este primer paso, comprobaremos si la versión de</w:t>
+        <w:t xml:space="preserve">En este primer paso, comprobamos si la versión de</w:t>
       </w:r>
       <w:r>
         <w:t xml:space="preserve"> </w:t>
@@ -580,7 +580,7 @@
         <w:t xml:space="preserve"> </w:t>
       </w:r>
       <w:r>
-        <w:t xml:space="preserve">está actualizada y cargaremos los paquetes necesarios para realizar los análisis.</w:t>
+        <w:t xml:space="preserve">está actualizada y cargamos los paquetes necesarios para realizar los análisis.</w:t>
       </w:r>
     </w:p>
     <w:p>
@@ -664,7 +664,7 @@
         <w:t xml:space="preserve">1.0.1</w:t>
       </w:r>
       <w:r>
-        <w:t xml:space="preserve">. En caso contrario, el programa generará un mensaje informándonos de que tenemos una versión anterior de RStudio y que este programa debe actualizarse.</w:t>
+        <w:t xml:space="preserve">. En caso contrario, el programa genera un mensaje informando de que tenemos una versión anterior de RStudio y que este programa debe actualizarse.</w:t>
       </w:r>
     </w:p>
     <w:p>
@@ -683,7 +683,7 @@
         <w:pStyle w:val="FirstParagraph"/>
       </w:pPr>
       <w:r>
-        <w:t xml:space="preserve">En el siguiente paso, comprobaremos si los paquetes necesarios para la realización del tutorial están instalados y en caso contrario se instalarán automáticamente.</w:t>
+        <w:t xml:space="preserve">En el siguiente paso, comprobamos si los paquetes necesarios para la realización del tutorial están instalados y, en caso contrario, se instalan automáticamente.</w:t>
       </w:r>
     </w:p>
     <w:p>
@@ -738,7 +738,7 @@
         <w:pStyle w:val="FirstParagraph"/>
       </w:pPr>
       <w:r>
-        <w:t xml:space="preserve">Tras comprobar que todos los paquetes están instalados correctamente, utilizaremos la función</w:t>
+        <w:t xml:space="preserve">Tras comprobar que todos los paquetes están instalados correctamente, utilizaramos la función</w:t>
       </w:r>
       <w:r>
         <w:t xml:space="preserve"> </w:t>
@@ -750,10 +750,7 @@
         <w:t xml:space="preserve">rm()</w:t>
       </w:r>
       <w:r>
-        <w:t xml:space="preserve"> </w:t>
-      </w:r>
-      <w:r>
-        <w:t xml:space="preserve">para eliminarlos objetos que hemos utilizado para confirmar que los paquetes están instalados.</w:t>
+        <w:t xml:space="preserve">, que elimina los objetos no necesarios en el futuro.</w:t>
       </w:r>
     </w:p>
     <w:p>
@@ -772,7 +769,7 @@
         <w:pStyle w:val="FirstParagraph"/>
       </w:pPr>
       <w:r>
-        <w:t xml:space="preserve">Por último, cargaremos las librerías de</w:t>
+        <w:t xml:space="preserve">Por último, cargamos las librerías de</w:t>
       </w:r>
       <w:r>
         <w:t xml:space="preserve"> </w:t>
@@ -873,7 +870,7 @@
         <w:pStyle w:val="FirstParagraph"/>
       </w:pPr>
       <w:r>
-        <w:t xml:space="preserve">En este apartado, cargaremos el conjunto de datos brutos con los que vamos a trabajar, y los trataremos para eliminar todos los datos que no nos resulten útiles para el tutorial. En nuestro caso, hemos generado un archivo en formato</w:t>
+        <w:t xml:space="preserve">En este apartado, cargamos el conjunto de datos brutos con los que vamos a trabajar, y los tratamos para eliminar todos los datos que no nos resulten útiles para el tutorial. En nuestro caso, hemos generado un archivo en formato</w:t>
       </w:r>
       <w:r>
         <w:t xml:space="preserve"> </w:t>
@@ -920,7 +917,7 @@
         <w:pStyle w:val="BodyText"/>
       </w:pPr>
       <w:r>
-        <w:t xml:space="preserve">Para leer los datos, usaremos la función</w:t>
+        <w:t xml:space="preserve">Para leer los datos, usamos la función</w:t>
       </w:r>
       <w:r>
         <w:t xml:space="preserve"> </w:t>
@@ -932,7 +929,7 @@
         <w:t xml:space="preserve">read.delim()</w:t>
       </w:r>
       <w:r>
-        <w:t xml:space="preserve">, indicaremos que los datos están separados por tabulaciones, que el símbolo decimal es la</w:t>
+        <w:t xml:space="preserve">, indicamos que los datos están separados por tabulaciones, que el símbolo decimal es la</w:t>
       </w:r>
       <w:r>
         <w:t xml:space="preserve"> </w:t>
@@ -975,7 +972,7 @@
         <w:pStyle w:val="FirstParagraph"/>
       </w:pPr>
       <w:r>
-        <w:t xml:space="preserve">Para continuar trabajando, debemos homogeneizar y limpiar los datos originales o crudos. En este caso, los datos ya están muy limpios, pero eliminaremos aquellas variables con las que no se va a trabajar. ¡Importante! Nunca modificaremos los datos originales y siempre realizaremos una copia de seguridad.</w:t>
+        <w:t xml:space="preserve">Para continuar trabajando, debemos homogenizar y limpiar los datos originales o crudos. En nuestro caso los datos ya están muy limpios, pero eliminamos aquellas variables con las que no se va a trabajar. ¡Importante! Nunca se modifican los datos originales y siempre se realiza una copia de seguridad.</w:t>
       </w:r>
     </w:p>
     <w:p>
@@ -995,7 +992,7 @@
         <w:t xml:space="preserve">VariablesSuelo</w:t>
       </w:r>
       <w:r>
-        <w:t xml:space="preserve">, renombramos el nombre de de la columna 11 y cambiamos</w:t>
+        <w:t xml:space="preserve">, renombramos la columna 11 y cambiamos</w:t>
       </w:r>
       <w:r>
         <w:t xml:space="preserve"> </w:t>
@@ -1038,7 +1035,19 @@
         <w:pStyle w:val="FirstParagraph"/>
       </w:pPr>
       <w:r>
-        <w:t xml:space="preserve">A continuación, eliminamos las columnas que no nos interesan para este tutorial en concreto, simplificando así el data frame:</w:t>
+        <w:t xml:space="preserve">A continuación, eliminamos las columnas que no nos interesan para este tutorial en concreto, simplificando así el</w:t>
+      </w:r>
+      <w:r>
+        <w:t xml:space="preserve"> </w:t>
+      </w:r>
+      <w:r>
+        <w:rPr>
+          <w:rStyle w:val="VerbatimChar"/>
+        </w:rPr>
+        <w:t xml:space="preserve">data frame</w:t>
+      </w:r>
+      <w:r>
+        <w:t xml:space="preserve">:</w:t>
       </w:r>
     </w:p>
     <w:p>
@@ -1111,7 +1120,7 @@
         <w:pStyle w:val="FirstParagraph"/>
       </w:pPr>
       <w:r>
-        <w:t xml:space="preserve">Posteriormente, vamos a transformar los datos al tipo de datos</w:t>
+        <w:t xml:space="preserve">Posteriormente, vamos a transformar los datos al tipo</w:t>
       </w:r>
       <w:r>
         <w:t xml:space="preserve"> </w:t>
@@ -1123,7 +1132,7 @@
         <w:t xml:space="preserve">SpatialPointDataFrame</w:t>
       </w:r>
       <w:r>
-        <w:t xml:space="preserve">.Para ello, asignaremos al objeto un nuevo sistema de coordenadas y limitaremos el número de decimales que puedan tener los datos a 10.</w:t>
+        <w:t xml:space="preserve">. Para ello, asignamos al objeto un nuevo sistema de coordenadas y limitamos el número de decimales que pueden tener los datos a 10.</w:t>
       </w:r>
     </w:p>
     <w:p>
@@ -1188,7 +1197,7 @@
         <w:t xml:space="preserve"> </w:t>
       </w:r>
       <w:r>
-        <w:t xml:space="preserve">contengan coordenadas globales, no es ningún problema, simplemente depende del trabajo que estés realizando.</w:t>
+        <w:t xml:space="preserve">contengan coordenadas globales, no es ningún problema, simplemente depende del trabajo que se esté realizando.</w:t>
       </w:r>
     </w:p>
     <w:p>
@@ -1395,7 +1404,7 @@
         <w:pStyle w:val="FirstParagraph"/>
       </w:pPr>
       <w:r>
-        <w:t xml:space="preserve">En este apartado, generaremos un mapa al que denominaremos</w:t>
+        <w:t xml:space="preserve">En este apartado generamos un mapa al que denominamos</w:t>
       </w:r>
       <w:r>
         <w:t xml:space="preserve"> </w:t>
@@ -1410,10 +1419,7 @@
         <w:t xml:space="preserve">”</w:t>
       </w:r>
       <w:r>
-        <w:t xml:space="preserve"> </w:t>
-      </w:r>
-      <w:r>
-        <w:t xml:space="preserve">y sobre el cual, vamos a dibujar el mapa de cada variable posteriormente. Para ello, necesitamos indicar el tamaño del área de estudio o</w:t>
+        <w:t xml:space="preserve">, y sobre él vamos a dibujar cada variable posteriormente. Para ello, necesitamos indicar el tamaño del área de estudio o</w:t>
       </w:r>
       <w:r>
         <w:t xml:space="preserve"> </w:t>
@@ -1425,7 +1431,7 @@
         <w:t xml:space="preserve">plot</w:t>
       </w:r>
       <w:r>
-        <w:t xml:space="preserve">, las coordenadas donde se localiza y el tamaño de malla que utilizaremos para el posterior análisis mediante Kriging.</w:t>
+        <w:t xml:space="preserve">, las coordenadas donde se localiza y el tamaño de malla que utilizamos para el posterior análisis mediante Kriging.</w:t>
       </w:r>
     </w:p>
     <w:p>
@@ -1433,7 +1439,7 @@
         <w:pStyle w:val="BodyText"/>
       </w:pPr>
       <w:r>
-        <w:t xml:space="preserve">En primer lugar vamos a crear un rectángulo con las dimensiones del área de estudio. En nuestro caso, hacemos un rectángulo porque la parcela tiene esa forma, pero el proceso sería similar para áreas con otras geometrías. Para definir el rectángulo usamos las cuatro esquinas de la parcela.</w:t>
+        <w:t xml:space="preserve">En primer lugar, vamos a crear un rectángulo con las dimensiones del área de estudio. En nuestro caso, hacemos un rectángulo porque la parcela tiene esa forma, pero el proceso sería similar para áreas con otras geometrías. Para definir el rectángulo usamos las cuatro esquinas de la parcela.</w:t>
       </w:r>
     </w:p>
     <w:p>
@@ -1456,7 +1462,7 @@
         <w:t xml:space="preserve"> </w:t>
       </w:r>
       <w:r>
-        <w:t xml:space="preserve">que contiene esos cuatro puntos. Los nombres de las columnas que contienen las coordnadas X y Y son</w:t>
+        <w:t xml:space="preserve">que contiene esos cuatro puntos. Los nombres de las columnas que contienen las coordenadas X e Y son</w:t>
       </w:r>
       <w:r>
         <w:t xml:space="preserve"> </w:t>
@@ -1471,6 +1477,451 @@
         <w:t xml:space="preserve"> </w:t>
       </w:r>
       <w:r>
+        <w:t xml:space="preserve">e</w:t>
+      </w:r>
+      <w:r>
+        <w:t xml:space="preserve"> </w:t>
+      </w:r>
+      <w:r>
+        <w:rPr>
+          <w:rStyle w:val="VerbatimChar"/>
+        </w:rPr>
+        <w:t xml:space="preserve">Ylocal</w:t>
+      </w:r>
+      <w:r>
+        <w:t xml:space="preserve">. Utilizamos la función</w:t>
+      </w:r>
+      <w:r>
+        <w:t xml:space="preserve"> </w:t>
+      </w:r>
+      <w:r>
+        <w:rPr>
+          <w:rStyle w:val="VerbatimChar"/>
+        </w:rPr>
+        <w:t xml:space="preserve">Polygon()</w:t>
+      </w:r>
+      <w:r>
+        <w:t xml:space="preserve"> </w:t>
+      </w:r>
+      <w:r>
+        <w:t xml:space="preserve">para crear el polígono que representa nuestra parcela.</w:t>
+      </w:r>
+    </w:p>
+    <w:p>
+      <w:pPr>
+        <w:pStyle w:val="SourceCode"/>
+      </w:pPr>
+      <w:r>
+        <w:rPr>
+          <w:rStyle w:val="VerbatimChar"/>
+        </w:rPr>
+        <w:t xml:space="preserve">p1 &lt;- Polygon(esquinas.parcela[,1:2])</w:t>
+      </w:r>
+    </w:p>
+    <w:p>
+      <w:pPr>
+        <w:pStyle w:val="FirstParagraph"/>
+      </w:pPr>
+      <w:r>
+        <w:t xml:space="preserve">A continuación, hacemos dos transformaciones: con la función</w:t>
+      </w:r>
+      <w:r>
+        <w:t xml:space="preserve"> </w:t>
+      </w:r>
+      <w:r>
+        <w:rPr>
+          <w:rStyle w:val="VerbatimChar"/>
+        </w:rPr>
+        <w:t xml:space="preserve">Polygons()</w:t>
+      </w:r>
+      <w:r>
+        <w:t xml:space="preserve"> </w:t>
+      </w:r>
+      <w:r>
+        <w:t xml:space="preserve">convertimos el polígono en un objeto de tipo espacial, y con la función</w:t>
+      </w:r>
+      <w:r>
+        <w:t xml:space="preserve"> </w:t>
+      </w:r>
+      <w:r>
+        <w:rPr>
+          <w:rStyle w:val="VerbatimChar"/>
+        </w:rPr>
+        <w:t xml:space="preserve">SpatialPolygons()</w:t>
+      </w:r>
+      <w:r>
+        <w:t xml:space="preserve"> </w:t>
+      </w:r>
+      <w:r>
+        <w:t xml:space="preserve">lo convertimos en un objeto de tipo</w:t>
+      </w:r>
+      <w:r>
+        <w:t xml:space="preserve"> </w:t>
+      </w:r>
+      <w:r>
+        <w:rPr>
+          <w:rStyle w:val="VerbatimChar"/>
+        </w:rPr>
+        <w:t xml:space="preserve">SpatialPolygons</w:t>
+      </w:r>
+      <w:r>
+        <w:t xml:space="preserve">.</w:t>
+      </w:r>
+    </w:p>
+    <w:p>
+      <w:pPr>
+        <w:pStyle w:val="SourceCode"/>
+      </w:pPr>
+      <w:r>
+        <w:rPr>
+          <w:rStyle w:val="VerbatimChar"/>
+        </w:rPr>
+        <w:t xml:space="preserve">ps1 &lt;- Polygons(list(p1),1)</w:t>
+      </w:r>
+      <w:r>
+        <w:br/>
+      </w:r>
+      <w:r>
+        <w:rPr>
+          <w:rStyle w:val="VerbatimChar"/>
+        </w:rPr>
+        <w:t xml:space="preserve">sps1 &lt;- SpatialPolygons(list(ps1))</w:t>
+      </w:r>
+    </w:p>
+    <w:p>
+      <w:pPr>
+        <w:pStyle w:val="FirstParagraph"/>
+      </w:pPr>
+      <w:r>
+        <w:t xml:space="preserve">Podemos consultar la clase del objeto</w:t>
+      </w:r>
+      <w:r>
+        <w:t xml:space="preserve"> </w:t>
+      </w:r>
+      <w:r>
+        <w:rPr>
+          <w:rStyle w:val="VerbatimChar"/>
+        </w:rPr>
+        <w:t xml:space="preserve">sps1</w:t>
+      </w:r>
+      <w:r>
+        <w:t xml:space="preserve"> </w:t>
+      </w:r>
+      <w:r>
+        <w:t xml:space="preserve">con la función</w:t>
+      </w:r>
+      <w:r>
+        <w:t xml:space="preserve"> </w:t>
+      </w:r>
+      <w:r>
+        <w:rPr>
+          <w:rStyle w:val="VerbatimChar"/>
+        </w:rPr>
+        <w:t xml:space="preserve">class()</w:t>
+      </w:r>
+    </w:p>
+    <w:p>
+      <w:pPr>
+        <w:pStyle w:val="SourceCode"/>
+      </w:pPr>
+      <w:r>
+        <w:rPr>
+          <w:rStyle w:val="VerbatimChar"/>
+        </w:rPr>
+        <w:t xml:space="preserve">class(sps1)</w:t>
+      </w:r>
+    </w:p>
+    <w:p>
+      <w:pPr>
+        <w:pStyle w:val="FirstParagraph"/>
+      </w:pPr>
+      <w:r>
+        <w:t xml:space="preserve">Tras crear el polígono que representa nuestra parcela, creamos una rejilla de 0.05 x 0.05 m, utilizando la función</w:t>
+      </w:r>
+      <w:r>
+        <w:t xml:space="preserve"> </w:t>
+      </w:r>
+      <w:r>
+        <w:rPr>
+          <w:rStyle w:val="VerbatimChar"/>
+        </w:rPr>
+        <w:t xml:space="preserve">spsample()</w:t>
+      </w:r>
+      <w:r>
+        <w:t xml:space="preserve"> </w:t>
+      </w:r>
+      <w:r>
+        <w:t xml:space="preserve">y definiendo el tamaño de la celda o rejilla con el argumento</w:t>
+      </w:r>
+      <w:r>
+        <w:t xml:space="preserve"> </w:t>
+      </w:r>
+      <w:r>
+        <w:rPr>
+          <w:rStyle w:val="VerbatimChar"/>
+        </w:rPr>
+        <w:t xml:space="preserve">cellsize</w:t>
+      </w:r>
+      <w:r>
+        <w:t xml:space="preserve">. Además eliminamos todos los puntos de muestreo que se han quedado fuera de los límites del rectángulo.</w:t>
+      </w:r>
+    </w:p>
+    <w:p>
+      <w:pPr>
+        <w:pStyle w:val="SourceCode"/>
+      </w:pPr>
+      <w:r>
+        <w:rPr>
+          <w:rStyle w:val="VerbatimChar"/>
+        </w:rPr>
+        <w:t xml:space="preserve">grid = spsample(VariablesSuelo, type = "regular", cellsize = c(0.05, 0.05))</w:t>
+      </w:r>
+      <w:r>
+        <w:br/>
+      </w:r>
+      <w:r>
+        <w:rPr>
+          <w:rStyle w:val="VerbatimChar"/>
+        </w:rPr>
+        <w:t xml:space="preserve">pts1 &lt;- as.data.frame(grid[!is.na(over(grid, sps1,))])</w:t>
+      </w:r>
+    </w:p>
+    <w:p>
+      <w:pPr>
+        <w:pStyle w:val="FirstParagraph"/>
+      </w:pPr>
+      <w:r>
+        <w:t xml:space="preserve">Ya tenemos la malla o rejilla lista. En el siguiente paso modificamos el nombre de las coordenadas</w:t>
+      </w:r>
+      <w:r>
+        <w:t xml:space="preserve"> </w:t>
+      </w:r>
+      <w:r>
+        <w:rPr>
+          <w:rStyle w:val="VerbatimChar"/>
+        </w:rPr>
+        <w:t xml:space="preserve">X</w:t>
+      </w:r>
+      <w:r>
+        <w:t xml:space="preserve"> </w:t>
+      </w:r>
+      <w:r>
+        <w:t xml:space="preserve">e</w:t>
+      </w:r>
+      <w:r>
+        <w:t xml:space="preserve"> </w:t>
+      </w:r>
+      <w:r>
+        <w:rPr>
+          <w:rStyle w:val="VerbatimChar"/>
+        </w:rPr>
+        <w:t xml:space="preserve">Y</w:t>
+      </w:r>
+      <w:r>
+        <w:t xml:space="preserve"> </w:t>
+      </w:r>
+      <w:r>
+        <w:t xml:space="preserve">para indicar que son coordenadas locales.</w:t>
+      </w:r>
+    </w:p>
+    <w:p>
+      <w:pPr>
+        <w:pStyle w:val="SourceCode"/>
+      </w:pPr>
+      <w:r>
+        <w:rPr>
+          <w:rStyle w:val="VerbatimChar"/>
+        </w:rPr>
+        <w:t xml:space="preserve">names(pts1) &lt;- c("Xlocal", "Ylocal")</w:t>
+      </w:r>
+    </w:p>
+    <w:p>
+      <w:pPr>
+        <w:pStyle w:val="FirstParagraph"/>
+      </w:pPr>
+      <w:r>
+        <w:t xml:space="preserve">A continuación indicamos con la función</w:t>
+      </w:r>
+      <w:r>
+        <w:t xml:space="preserve"> </w:t>
+      </w:r>
+      <w:r>
+        <w:rPr>
+          <w:rStyle w:val="VerbatimChar"/>
+        </w:rPr>
+        <w:t xml:space="preserve">coordinates()</w:t>
+      </w:r>
+      <w:r>
+        <w:t xml:space="preserve"> </w:t>
+      </w:r>
+      <w:r>
+        <w:t xml:space="preserve">que esas dos columnas son columnas de coordenadas y transformamos el objeto</w:t>
+      </w:r>
+      <w:r>
+        <w:t xml:space="preserve"> </w:t>
+      </w:r>
+      <w:r>
+        <w:rPr>
+          <w:rStyle w:val="VerbatimChar"/>
+        </w:rPr>
+        <w:t xml:space="preserve">pts1</w:t>
+      </w:r>
+      <w:r>
+        <w:t xml:space="preserve"> </w:t>
+      </w:r>
+      <w:r>
+        <w:t xml:space="preserve">en un objeto de clase</w:t>
+      </w:r>
+      <w:r>
+        <w:t xml:space="preserve"> </w:t>
+      </w:r>
+      <w:r>
+        <w:rPr>
+          <w:rStyle w:val="VerbatimChar"/>
+        </w:rPr>
+        <w:t xml:space="preserve">SpatialPoints</w:t>
+      </w:r>
+    </w:p>
+    <w:p>
+      <w:pPr>
+        <w:pStyle w:val="SourceCode"/>
+      </w:pPr>
+      <w:r>
+        <w:rPr>
+          <w:rStyle w:val="VerbatimChar"/>
+        </w:rPr>
+        <w:t xml:space="preserve">coordinates(pts1) &lt;- c("Xlocal", "Ylocal")</w:t>
+      </w:r>
+      <w:r>
+        <w:br/>
+      </w:r>
+      <w:r>
+        <w:rPr>
+          <w:rStyle w:val="VerbatimChar"/>
+        </w:rPr>
+        <w:t xml:space="preserve">pts1 &lt;- SpatialPixelsDataFrame(as(pts1, "SpatialPoints"), data=as(pts1, "data.frame"), tolerance=0.077)</w:t>
+      </w:r>
+    </w:p>
+    <w:p>
+      <w:pPr>
+        <w:pStyle w:val="FirstParagraph"/>
+      </w:pPr>
+      <w:r>
+        <w:t xml:space="preserve">Podemos observar la apariencia gráfica del objeto</w:t>
+      </w:r>
+      <w:r>
+        <w:t xml:space="preserve"> </w:t>
+      </w:r>
+      <w:r>
+        <w:rPr>
+          <w:rStyle w:val="VerbatimChar"/>
+        </w:rPr>
+        <w:t xml:space="preserve">pts1</w:t>
+      </w:r>
+      <w:r>
+        <w:t xml:space="preserve"> </w:t>
+      </w:r>
+      <w:r>
+        <w:t xml:space="preserve">con la función</w:t>
+      </w:r>
+      <w:r>
+        <w:t xml:space="preserve"> </w:t>
+      </w:r>
+      <w:r>
+        <w:rPr>
+          <w:rStyle w:val="VerbatimChar"/>
+        </w:rPr>
+        <w:t xml:space="preserve">plot()</w:t>
+      </w:r>
+    </w:p>
+    <w:p>
+      <w:pPr>
+        <w:pStyle w:val="SourceCode"/>
+      </w:pPr>
+      <w:r>
+        <w:rPr>
+          <w:rStyle w:val="VerbatimChar"/>
+        </w:rPr>
+        <w:t xml:space="preserve">plot(pts1)</w:t>
+      </w:r>
+    </w:p>
+    <w:p>
+      <w:pPr>
+        <w:pStyle w:val="FirstParagraph"/>
+      </w:pPr>
+      <w:r>
+        <w:t xml:space="preserve">Por último, asignamos un sistema de coordenadas a la malla:</w:t>
+      </w:r>
+    </w:p>
+    <w:p>
+      <w:pPr>
+        <w:pStyle w:val="SourceCode"/>
+      </w:pPr>
+      <w:r>
+        <w:rPr>
+          <w:rStyle w:val="VerbatimChar"/>
+        </w:rPr>
+        <w:t xml:space="preserve">grid = spsample(VariablesSuelo, type = "regular", cellsize = c(0.05,0.05), proj4string = CRS("+proj=utm +ellps=WGS84 +datum=WGS84"))</w:t>
+      </w:r>
+    </w:p>
+    <w:p>
+      <w:pPr>
+        <w:pStyle w:val="Heading3"/>
+      </w:pPr>
+      <w:bookmarkStart w:id="40" w:name="normalización-de-las-variables-1"/>
+      <w:r>
+        <w:t xml:space="preserve">|4| NORMALIZACIÓN DE LAS VARIABLES</w:t>
+      </w:r>
+      <w:bookmarkEnd w:id="40"/>
+    </w:p>
+    <w:p>
+      <w:pPr>
+        <w:pStyle w:val="Heading4"/>
+      </w:pPr>
+      <w:bookmarkStart w:id="41" w:name="Xc1173334148c94658bc17767998e1af9b3c36a6"/>
+      <w:r>
+        <w:t xml:space="preserve">|4.1| Metodología de normalización de variables</w:t>
+      </w:r>
+      <w:bookmarkEnd w:id="41"/>
+    </w:p>
+    <w:p>
+      <w:pPr>
+        <w:pStyle w:val="FirstParagraph"/>
+      </w:pPr>
+      <w:r>
+        <w:t xml:space="preserve">Una vez tenemos preparado el polígono y la rejilla, tenemos que hacer una exploración de los datos de las variables para ver si poseen una distribución normal, puesto que el Kriging asume que los datos siguen dicha distribución. Para ello, realizamos diferentes análisis estadísticos (histograma, gráfico cuantil-cuantil y Test de Shapiro) para observar cómo se adaptan los datos de cada variable a una distribución normal. En aquellos casos en que los datos no sigan dicha distribución, los transformamos para ajustar nuestros datos a una distribución normal.</w:t>
+      </w:r>
+    </w:p>
+    <w:p>
+      <w:pPr>
+        <w:pStyle w:val="Heading4"/>
+      </w:pPr>
+      <w:bookmarkStart w:id="42" w:name="ejemplo-de-normalización-de-variables-1"/>
+      <w:r>
+        <w:t xml:space="preserve">|4.2| Ejemplo de normalización de variables:</w:t>
+      </w:r>
+      <w:bookmarkEnd w:id="42"/>
+    </w:p>
+    <w:p>
+      <w:pPr>
+        <w:pStyle w:val="FirstParagraph"/>
+      </w:pPr>
+      <w:r>
+        <w:t xml:space="preserve">Para mostrar cómo es el proceso de normalización de las diferentes variables, vamos a poner como ejemplo las variables</w:t>
+      </w:r>
+      <w:r>
+        <w:t xml:space="preserve"> </w:t>
+      </w:r>
+      <w:r>
+        <w:rPr>
+          <w:rStyle w:val="VerbatimChar"/>
+        </w:rPr>
+        <w:t xml:space="preserve">fosfatasa</w:t>
+      </w:r>
+      <w:r>
+        <w:t xml:space="preserve"> </w:t>
+      </w:r>
+      <w:r>
         <w:t xml:space="preserve">y</w:t>
       </w:r>
       <w:r>
@@ -1480,25 +1931,88 @@
         <w:rPr>
           <w:rStyle w:val="VerbatimChar"/>
         </w:rPr>
-        <w:t xml:space="preserve">Ylocal</w:t>
-      </w:r>
-      <w:r>
-        <w:t xml:space="preserve">. Utilizaremos la función</w:t>
-      </w:r>
-      <w:r>
-        <w:t xml:space="preserve"> </w:t>
-      </w:r>
-      <w:r>
-        <w:rPr>
-          <w:rStyle w:val="VerbatimChar"/>
-        </w:rPr>
-        <w:t xml:space="preserve">Polygon()</w:t>
-      </w:r>
-      <w:r>
-        <w:t xml:space="preserve"> </w:t>
-      </w:r>
-      <w:r>
-        <w:t xml:space="preserve">para crear el polígono que representa nuestra parcela.</w:t>
+        <w:t xml:space="preserve">pH</w:t>
+      </w:r>
+      <w:r>
+        <w:t xml:space="preserve">. En estos ejemplos, estudiamos cómo es su histograma (mediante la función</w:t>
+      </w:r>
+      <w:r>
+        <w:t xml:space="preserve"> </w:t>
+      </w:r>
+      <w:r>
+        <w:rPr>
+          <w:rStyle w:val="VerbatimChar"/>
+        </w:rPr>
+        <w:t xml:space="preserve">hist()</w:t>
+      </w:r>
+      <w:r>
+        <w:t xml:space="preserve">), su gráfico cuantil-cuantil (mediante la función</w:t>
+      </w:r>
+      <w:r>
+        <w:t xml:space="preserve"> </w:t>
+      </w:r>
+      <w:r>
+        <w:rPr>
+          <w:rStyle w:val="VerbatimChar"/>
+        </w:rPr>
+        <w:t xml:space="preserve">qqnorm()</w:t>
+      </w:r>
+      <w:r>
+        <w:t xml:space="preserve">) y qué p-valor ofrece el test de Shapiro (mediante la función</w:t>
+      </w:r>
+      <w:r>
+        <w:t xml:space="preserve"> </w:t>
+      </w:r>
+      <w:r>
+        <w:rPr>
+          <w:rStyle w:val="VerbatimChar"/>
+        </w:rPr>
+        <w:t xml:space="preserve">shapiro.test()</w:t>
+      </w:r>
+      <w:r>
+        <w:t xml:space="preserve">). Si los valores no poseen una distribución normal, procedemos a realizar transformaciones para adaptarlos.</w:t>
+      </w:r>
+    </w:p>
+    <w:p>
+      <w:pPr>
+        <w:pStyle w:val="Heading5"/>
+      </w:pPr>
+      <w:bookmarkStart w:id="43" w:name="Xbb581b30702499970f606647963e4e7678540f5"/>
+      <w:r>
+        <w:t xml:space="preserve">|4.2.a| Normalización de la variable</w:t>
+      </w:r>
+      <w:r>
+        <w:t xml:space="preserve"> </w:t>
+      </w:r>
+      <w:r>
+        <w:t xml:space="preserve">“</w:t>
+      </w:r>
+      <w:r>
+        <w:t xml:space="preserve">fosfatasa</w:t>
+      </w:r>
+      <w:r>
+        <w:t xml:space="preserve">”</w:t>
+      </w:r>
+      <w:bookmarkEnd w:id="43"/>
+    </w:p>
+    <w:p>
+      <w:pPr>
+        <w:pStyle w:val="FirstParagraph"/>
+      </w:pPr>
+      <w:r>
+        <w:t xml:space="preserve">Comencemos con la variable</w:t>
+      </w:r>
+      <w:r>
+        <w:t xml:space="preserve"> </w:t>
+      </w:r>
+      <w:r>
+        <w:rPr>
+          <w:rStyle w:val="VerbatimChar"/>
+        </w:rPr>
+        <w:t xml:space="preserve">fosfatasa</w:t>
+      </w:r>
+      <w:r>
+        <w:t xml:space="preserve">:</w:t>
       </w:r>
     </w:p>
     <w:p>
@@ -1509,54 +2023,283 @@
         <w:rPr>
           <w:rStyle w:val="VerbatimChar"/>
         </w:rPr>
-        <w:t xml:space="preserve">p1 &lt;- Polygon(esquinas.parcela[,1:2])</w:t>
-      </w:r>
-    </w:p>
-    <w:p>
-      <w:pPr>
-        <w:pStyle w:val="FirstParagraph"/>
-      </w:pPr>
-      <w:r>
-        <w:t xml:space="preserve">A continuación, hacemos dos transformaciones: con la función</w:t>
-      </w:r>
-      <w:r>
-        <w:t xml:space="preserve"> </w:t>
-      </w:r>
-      <w:r>
-        <w:rPr>
-          <w:rStyle w:val="VerbatimChar"/>
-        </w:rPr>
-        <w:t xml:space="preserve">Polygons()</w:t>
-      </w:r>
-      <w:r>
-        <w:t xml:space="preserve"> </w:t>
-      </w:r>
-      <w:r>
-        <w:t xml:space="preserve">convertimos el polígono en un objeto de tipo espacial, y con la función</w:t>
-      </w:r>
-      <w:r>
-        <w:t xml:space="preserve"> </w:t>
-      </w:r>
-      <w:r>
-        <w:rPr>
-          <w:rStyle w:val="VerbatimChar"/>
-        </w:rPr>
-        <w:t xml:space="preserve">SpatialPolygons()</w:t>
-      </w:r>
-      <w:r>
-        <w:t xml:space="preserve"> </w:t>
-      </w:r>
-      <w:r>
-        <w:t xml:space="preserve">lo convertimos en un objeto de tipo</w:t>
-      </w:r>
-      <w:r>
-        <w:t xml:space="preserve"> </w:t>
-      </w:r>
-      <w:r>
-        <w:rPr>
-          <w:rStyle w:val="VerbatimChar"/>
-        </w:rPr>
-        <w:t xml:space="preserve">SpatialPolygons</w:t>
+        <w:t xml:space="preserve">hist(VariablesSuelo$FOSF)</w:t>
+      </w:r>
+      <w:r>
+        <w:br/>
+      </w:r>
+      <w:r>
+        <w:rPr>
+          <w:rStyle w:val="VerbatimChar"/>
+        </w:rPr>
+        <w:t xml:space="preserve">qqnorm(VariablesSuelo$FOSF) </w:t>
+      </w:r>
+      <w:r>
+        <w:br/>
+      </w:r>
+      <w:r>
+        <w:rPr>
+          <w:rStyle w:val="VerbatimChar"/>
+        </w:rPr>
+        <w:t xml:space="preserve">shapiro.test((VariablesSuelo$FOSF))</w:t>
+      </w:r>
+    </w:p>
+    <w:p>
+      <w:pPr>
+        <w:pStyle w:val="FirstParagraph"/>
+      </w:pPr>
+      <w:r>
+        <w:t xml:space="preserve">Esta variable no muestra un patrón normalizado y su p-valor es muy bajo. Por lo tanto, no es válida y debemos proceder a normalizarla. Probemos realizando el logaritmo de la variable:</w:t>
+      </w:r>
+    </w:p>
+    <w:p>
+      <w:pPr>
+        <w:pStyle w:val="SourceCode"/>
+      </w:pPr>
+      <w:r>
+        <w:rPr>
+          <w:rStyle w:val="VerbatimChar"/>
+        </w:rPr>
+        <w:t xml:space="preserve">hist(log(VariablesSuelo$FOSF)) </w:t>
+      </w:r>
+      <w:r>
+        <w:br/>
+      </w:r>
+      <w:r>
+        <w:rPr>
+          <w:rStyle w:val="VerbatimChar"/>
+        </w:rPr>
+        <w:t xml:space="preserve">qqnorm(log(VariablesSuelo$FOSF))</w:t>
+      </w:r>
+      <w:r>
+        <w:br/>
+      </w:r>
+      <w:r>
+        <w:rPr>
+          <w:rStyle w:val="VerbatimChar"/>
+        </w:rPr>
+        <w:t xml:space="preserve">shapiro.test(log(VariablesSuelo$FOSF)) </w:t>
+      </w:r>
+    </w:p>
+    <w:p>
+      <w:pPr>
+        <w:pStyle w:val="FirstParagraph"/>
+      </w:pPr>
+      <w:r>
+        <w:t xml:space="preserve">Ahora sí, la variable</w:t>
+      </w:r>
+      <w:r>
+        <w:t xml:space="preserve"> </w:t>
+      </w:r>
+      <w:r>
+        <w:rPr>
+          <w:rStyle w:val="VerbatimChar"/>
+        </w:rPr>
+        <w:t xml:space="preserve">fosfatasa</w:t>
+      </w:r>
+      <w:r>
+        <w:t xml:space="preserve"> </w:t>
+      </w:r>
+      <w:r>
+        <w:t xml:space="preserve">muestra un patrón normalizado y su p-valor es aceptable. Por lo tanto, será la que vamos a utilizar para realizar el Kriging.</w:t>
+      </w:r>
+    </w:p>
+    <w:p>
+      <w:pPr>
+        <w:pStyle w:val="Heading5"/>
+      </w:pPr>
+      <w:bookmarkStart w:id="44" w:name="X4bb4c82856eb9545e419bcadcc37964524da990"/>
+      <w:r>
+        <w:t xml:space="preserve">|4.2.b| Normalización de la variable</w:t>
+      </w:r>
+      <w:r>
+        <w:t xml:space="preserve"> </w:t>
+      </w:r>
+      <w:r>
+        <w:t xml:space="preserve">“</w:t>
+      </w:r>
+      <w:r>
+        <w:t xml:space="preserve">contenido en arena</w:t>
+      </w:r>
+      <w:r>
+        <w:t xml:space="preserve">”</w:t>
+      </w:r>
+      <w:bookmarkEnd w:id="44"/>
+    </w:p>
+    <w:p>
+      <w:pPr>
+        <w:pStyle w:val="FirstParagraph"/>
+      </w:pPr>
+      <w:r>
+        <w:t xml:space="preserve">Ahora, realizamos las mismas comprobaciones, pero con la variable relacionada con el</w:t>
+      </w:r>
+      <w:r>
+        <w:t xml:space="preserve"> </w:t>
+      </w:r>
+      <w:r>
+        <w:rPr>
+          <w:rStyle w:val="VerbatimChar"/>
+        </w:rPr>
+        <w:t xml:space="preserve">contenido de arena</w:t>
+      </w:r>
+      <w:r>
+        <w:t xml:space="preserve"> </w:t>
+      </w:r>
+      <w:r>
+        <w:t xml:space="preserve">en el suelo:</w:t>
+      </w:r>
+    </w:p>
+    <w:p>
+      <w:pPr>
+        <w:pStyle w:val="SourceCode"/>
+      </w:pPr>
+      <w:r>
+        <w:rPr>
+          <w:rStyle w:val="VerbatimChar"/>
+        </w:rPr>
+        <w:t xml:space="preserve">hist(VariablesSuelo$Arena)</w:t>
+      </w:r>
+      <w:r>
+        <w:br/>
+      </w:r>
+      <w:r>
+        <w:rPr>
+          <w:rStyle w:val="VerbatimChar"/>
+        </w:rPr>
+        <w:t xml:space="preserve">qqnorm(VariablesSuelo$Arena) </w:t>
+      </w:r>
+      <w:r>
+        <w:br/>
+      </w:r>
+      <w:r>
+        <w:rPr>
+          <w:rStyle w:val="VerbatimChar"/>
+        </w:rPr>
+        <w:t xml:space="preserve">shapiro.test((VariablesSuelo$Arena))</w:t>
+      </w:r>
+    </w:p>
+    <w:p>
+      <w:pPr>
+        <w:pStyle w:val="FirstParagraph"/>
+      </w:pPr>
+      <w:r>
+        <w:t xml:space="preserve">La variable</w:t>
+      </w:r>
+      <w:r>
+        <w:t xml:space="preserve"> </w:t>
+      </w:r>
+      <w:r>
+        <w:rPr>
+          <w:rStyle w:val="VerbatimChar"/>
+        </w:rPr>
+        <w:t xml:space="preserve">arena</w:t>
+      </w:r>
+      <w:r>
+        <w:t xml:space="preserve">, muestra un patrón normalizado y su p-valor es aceptable sin necesidad de realizar la normalización. Por lo tanto, utilizamos sus valores originales para realizar el Kriging.</w:t>
+      </w:r>
+    </w:p>
+    <w:p>
+      <w:pPr>
+        <w:pStyle w:val="Heading3"/>
+      </w:pPr>
+      <w:bookmarkStart w:id="45" w:name="generación-de-cartografía-edáfica"/>
+      <w:r>
+        <w:t xml:space="preserve">|5| GENERACIÓN DE CARTOGRAFÍA EDÁFICA</w:t>
+      </w:r>
+      <w:r>
+        <w:t xml:space="preserve"> </w:t>
+      </w:r>
+      <w:bookmarkEnd w:id="45"/>
+    </w:p>
+    <w:p>
+      <w:pPr>
+        <w:pStyle w:val="FirstParagraph"/>
+      </w:pPr>
+      <w:r>
+        <w:t xml:space="preserve">En esta última fase, vamos a realizar los mapas de cada una de las variables utilizando el método de estimación geoestadístico denominado Kriging. Esta técnica de interpolación, utiliza el modelo de variograma para poder estimar el resto de puntos intermedios donde no se tiene un dato real recogido directamente del campo.</w:t>
+      </w:r>
+    </w:p>
+    <w:p>
+      <w:pPr>
+        <w:pStyle w:val="Heading4"/>
+      </w:pPr>
+      <w:bookmarkStart w:id="46" w:name="metodología-de-cartografía-edáfica-1"/>
+      <w:r>
+        <w:t xml:space="preserve">|5.1| Metodología de cartografía edáfica</w:t>
+      </w:r>
+      <w:bookmarkEnd w:id="46"/>
+    </w:p>
+    <w:p>
+      <w:pPr>
+        <w:pStyle w:val="FirstParagraph"/>
+      </w:pPr>
+      <w:r>
+        <w:t xml:space="preserve">Existen dos formas para la realización de cartografía edáfica utilizando el método de Kriging en</w:t>
+      </w:r>
+      <w:r>
+        <w:t xml:space="preserve"> </w:t>
+      </w:r>
+      <w:r>
+        <w:rPr>
+          <w:rStyle w:val="VerbatimChar"/>
+        </w:rPr>
+        <w:t xml:space="preserve">R</w:t>
+      </w:r>
+      <w:r>
+        <w:t xml:space="preserve"> </w:t>
+      </w:r>
+      <w:r>
+        <w:t xml:space="preserve">:</w:t>
+      </w:r>
+      <w:r>
+        <w:t xml:space="preserve"> </w:t>
+      </w:r>
+      <w:r>
+        <w:t xml:space="preserve">Por un lado, se puede utilizar la función</w:t>
+      </w:r>
+      <w:r>
+        <w:t xml:space="preserve"> </w:t>
+      </w:r>
+      <w:r>
+        <w:rPr>
+          <w:rStyle w:val="VerbatimChar"/>
+        </w:rPr>
+        <w:t xml:space="preserve">autokriging()</w:t>
+      </w:r>
+      <w:r>
+        <w:t xml:space="preserve">, donde el propio programa estadístico</w:t>
+      </w:r>
+      <w:r>
+        <w:t xml:space="preserve"> </w:t>
+      </w:r>
+      <w:r>
+        <w:rPr>
+          <w:rStyle w:val="VerbatimChar"/>
+        </w:rPr>
+        <w:t xml:space="preserve">R</w:t>
+      </w:r>
+      <w:r>
+        <w:t xml:space="preserve"> </w:t>
+      </w:r>
+      <w:r>
+        <w:t xml:space="preserve">realiza los cálculos, elige el sistema con una mejor relación con la realidad y genera un gráfico con el variograma y el mapa de la variable. Sus estimaciones, aunque bastante precisas, suelen incurrir en cierto error, aunque este puede ser asumible dependiendo del grado de precisión que desee el estudio.</w:t>
+      </w:r>
+    </w:p>
+    <w:p>
+      <w:pPr>
+        <w:pStyle w:val="BodyText"/>
+      </w:pPr>
+      <w:r>
+        <w:t xml:space="preserve">La otra forma de realizar el Kriging, es ejecutarlo de forma manual. Este método exige que el usuario evalúe qué modelo matemático es el adecuado y se genera el Kriging partiendo del modelo elegido y posteriormente, se visualiza cómo quedaría gráficamente mediante la función</w:t>
+      </w:r>
+      <w:r>
+        <w:t xml:space="preserve"> </w:t>
+      </w:r>
+      <w:r>
+        <w:rPr>
+          <w:rStyle w:val="VerbatimChar"/>
+        </w:rPr>
+        <w:t xml:space="preserve">plot()</w:t>
       </w:r>
       <w:r>
         <w:t xml:space="preserve">.</w:t>
@@ -1564,13 +2307,367 @@
     </w:p>
     <w:p>
       <w:pPr>
+        <w:pStyle w:val="BodyText"/>
+      </w:pPr>
+      <w:r>
+        <w:t xml:space="preserve">Para conocer qué modelo matemático es el más adecuado para la variable que se quiere mapear, utilizamos la función</w:t>
+      </w:r>
+      <w:r>
+        <w:t xml:space="preserve"> </w:t>
+      </w:r>
+      <w:r>
+        <w:rPr>
+          <w:rStyle w:val="VerbatimChar"/>
+        </w:rPr>
+        <w:t xml:space="preserve">autofitVariogram()</w:t>
+      </w:r>
+      <w:r>
+        <w:t xml:space="preserve">. En ella, determinamos qué modelo matemático de los cinco disponibles vamos a utilizar (modelo exponencial</w:t>
+      </w:r>
+      <w:r>
+        <w:t xml:space="preserve"> </w:t>
+      </w:r>
+      <w:r>
+        <w:rPr>
+          <w:rStyle w:val="VerbatimChar"/>
+        </w:rPr>
+        <w:t xml:space="preserve">Exp</w:t>
+      </w:r>
+      <w:r>
+        <w:t xml:space="preserve">, modelo esférico</w:t>
+      </w:r>
+      <w:r>
+        <w:t xml:space="preserve"> </w:t>
+      </w:r>
+      <w:r>
+        <w:rPr>
+          <w:rStyle w:val="VerbatimChar"/>
+        </w:rPr>
+        <w:t xml:space="preserve">Sph</w:t>
+      </w:r>
+      <w:r>
+        <w:t xml:space="preserve">, modelo gaussiano</w:t>
+      </w:r>
+      <w:r>
+        <w:t xml:space="preserve"> </w:t>
+      </w:r>
+      <w:r>
+        <w:rPr>
+          <w:rStyle w:val="VerbatimChar"/>
+        </w:rPr>
+        <w:t xml:space="preserve">Gau</w:t>
+      </w:r>
+      <w:r>
+        <w:t xml:space="preserve">, modelo lineal</w:t>
+      </w:r>
+      <w:r>
+        <w:t xml:space="preserve"> </w:t>
+      </w:r>
+      <w:r>
+        <w:rPr>
+          <w:rStyle w:val="VerbatimChar"/>
+        </w:rPr>
+        <w:t xml:space="preserve">Lin</w:t>
+      </w:r>
+      <w:r>
+        <w:t xml:space="preserve"> </w:t>
+      </w:r>
+      <w:r>
+        <w:t xml:space="preserve">o la parametrización de Stein</w:t>
+      </w:r>
+      <w:r>
+        <w:t xml:space="preserve"> </w:t>
+      </w:r>
+      <w:r>
+        <w:rPr>
+          <w:rStyle w:val="VerbatimChar"/>
+        </w:rPr>
+        <w:t xml:space="preserve">Ste</w:t>
+      </w:r>
+      <w:r>
+        <w:t xml:space="preserve">) y si lo hacemos teniendo en cuenta la tendencia</w:t>
+      </w:r>
+      <w:r>
+        <w:t xml:space="preserve"> </w:t>
+      </w:r>
+      <w:r>
+        <w:rPr>
+          <w:rStyle w:val="VerbatimChar"/>
+        </w:rPr>
+        <w:t xml:space="preserve">xlocal</w:t>
+      </w:r>
+      <w:r>
+        <w:t xml:space="preserve"> </w:t>
+      </w:r>
+      <w:r>
+        <w:t xml:space="preserve">o no (representada en la función con un</w:t>
+      </w:r>
+      <w:r>
+        <w:t xml:space="preserve"> </w:t>
+      </w:r>
+      <w:r>
+        <w:rPr>
+          <w:rStyle w:val="VerbatimChar"/>
+        </w:rPr>
+        <w:t xml:space="preserve">1</w:t>
+      </w:r>
+      <w:r>
+        <w:t xml:space="preserve">.</w:t>
+      </w:r>
+    </w:p>
+    <w:p>
+      <w:pPr>
+        <w:pStyle w:val="BodyText"/>
+      </w:pPr>
+      <w:r>
+        <w:t xml:space="preserve">Ejemplo:</w:t>
+      </w:r>
+    </w:p>
+    <w:p>
+      <w:pPr>
         <w:pStyle w:val="SourceCode"/>
       </w:pPr>
       <w:r>
         <w:rPr>
           <w:rStyle w:val="VerbatimChar"/>
         </w:rPr>
-        <w:t xml:space="preserve">ps1 &lt;- Polygons(list(p1),1)</w:t>
+        <w:t xml:space="preserve">autofitVariogram(log(GLUC) ~ 1, VariablesSuelo, model = c("Exp"))$sserr</w:t>
+      </w:r>
+    </w:p>
+    <w:p>
+      <w:pPr>
+        <w:pStyle w:val="FirstParagraph"/>
+      </w:pPr>
+      <w:r>
+        <w:t xml:space="preserve">Esta línea de código informa cómo se adapta el variograma de datos de la glucosidasa</w:t>
+      </w:r>
+      <w:r>
+        <w:t xml:space="preserve"> </w:t>
+      </w:r>
+      <w:r>
+        <w:rPr>
+          <w:rStyle w:val="VerbatimChar"/>
+        </w:rPr>
+        <w:t xml:space="preserve">GLUC</w:t>
+      </w:r>
+      <w:r>
+        <w:t xml:space="preserve"> </w:t>
+      </w:r>
+      <w:r>
+        <w:t xml:space="preserve">al modelo exponencial</w:t>
+      </w:r>
+      <w:r>
+        <w:t xml:space="preserve"> </w:t>
+      </w:r>
+      <w:r>
+        <w:rPr>
+          <w:rStyle w:val="VerbatimChar"/>
+        </w:rPr>
+        <w:t xml:space="preserve">Exp</w:t>
+      </w:r>
+      <w:r>
+        <w:t xml:space="preserve"> </w:t>
+      </w:r>
+      <w:r>
+        <w:t xml:space="preserve">sin ninguna tendencia</w:t>
+      </w:r>
+      <w:r>
+        <w:t xml:space="preserve"> </w:t>
+      </w:r>
+      <w:r>
+        <w:rPr>
+          <w:rStyle w:val="VerbatimChar"/>
+        </w:rPr>
+        <w:t xml:space="preserve">1</w:t>
+      </w:r>
+      <w:r>
+        <w:t xml:space="preserve">. La función, nos da como respuesta un valor de semivarianza. Cuanto más cercano a 0 sea este valor, indica un mejor ajuste al modelo seleccionado.</w:t>
+      </w:r>
+    </w:p>
+    <w:p>
+      <w:pPr>
+        <w:pStyle w:val="BodyText"/>
+      </w:pPr>
+      <w:r>
+        <w:t xml:space="preserve">Para procesar todos los modelos a la vez y ahorrar tiempo, creamos una matriz vacía donde poner los resultados de semivarianza de los 5 modelos estudiados con y sin tendencia. De esta forma, podremos observar qué valor de semivarianza es menor (es decir, a qué modelo se ajustan mejor los datos) y utilizar ese modelo matemático para producir la cartografía mediante el Kriging.</w:t>
+      </w:r>
+    </w:p>
+    <w:p>
+      <w:pPr>
+        <w:pStyle w:val="Heading4"/>
+      </w:pPr>
+      <w:bookmarkStart w:id="47" w:name="ejemplos-de-generación-de-mapas"/>
+      <w:r>
+        <w:t xml:space="preserve">|5.2| Ejemplos de generación de mapas</w:t>
+      </w:r>
+      <w:bookmarkEnd w:id="47"/>
+    </w:p>
+    <w:p>
+      <w:pPr>
+        <w:pStyle w:val="FirstParagraph"/>
+      </w:pPr>
+      <w:r>
+        <w:t xml:space="preserve">Para ilustrar cómo se generan los diferentes mapas edáficos, en este apartado se realizan dos mapas de las variables fosfatasa</w:t>
+      </w:r>
+      <w:r>
+        <w:t xml:space="preserve"> </w:t>
+      </w:r>
+      <w:r>
+        <w:rPr>
+          <w:rStyle w:val="VerbatimChar"/>
+        </w:rPr>
+        <w:t xml:space="preserve">FOSF</w:t>
+      </w:r>
+      <w:r>
+        <w:t xml:space="preserve"> </w:t>
+      </w:r>
+      <w:r>
+        <w:t xml:space="preserve">y contenido en arena</w:t>
+      </w:r>
+      <w:r>
+        <w:t xml:space="preserve"> </w:t>
+      </w:r>
+      <w:r>
+        <w:rPr>
+          <w:rStyle w:val="VerbatimChar"/>
+        </w:rPr>
+        <w:t xml:space="preserve">Arena</w:t>
+      </w:r>
+      <w:r>
+        <w:t xml:space="preserve">. A continuación se muestra cómo es el proceso de creación de los mapas usando tanto el autokriging como el Kriging manual.</w:t>
+      </w:r>
+    </w:p>
+    <w:p>
+      <w:pPr>
+        <w:pStyle w:val="Heading5"/>
+      </w:pPr>
+      <w:bookmarkStart w:id="48" w:name="a-cartografía-de-la-variable-fosfatasa-1"/>
+      <w:r>
+        <w:t xml:space="preserve">|5.2.a| Cartografía de la variable</w:t>
+      </w:r>
+      <w:r>
+        <w:t xml:space="preserve"> </w:t>
+      </w:r>
+      <w:r>
+        <w:t xml:space="preserve">“</w:t>
+      </w:r>
+      <w:r>
+        <w:t xml:space="preserve">fosfatasa</w:t>
+      </w:r>
+      <w:r>
+        <w:t xml:space="preserve">”</w:t>
+      </w:r>
+      <w:bookmarkEnd w:id="48"/>
+    </w:p>
+    <w:p>
+      <w:pPr>
+        <w:pStyle w:val="FirstParagraph"/>
+      </w:pPr>
+      <w:r>
+        <w:t xml:space="preserve">Autokriging de fosfatasa:</w:t>
+      </w:r>
+      <w:r>
+        <w:t xml:space="preserve"> </w:t>
+      </w:r>
+      <w:r>
+        <w:t xml:space="preserve">Sin tendencia:</w:t>
+      </w:r>
+    </w:p>
+    <w:p>
+      <w:pPr>
+        <w:pStyle w:val="SourceCode"/>
+      </w:pPr>
+      <w:r>
+        <w:rPr>
+          <w:rStyle w:val="VerbatimChar"/>
+        </w:rPr>
+        <w:t xml:space="preserve">Autok.FOSF.ST &lt;- autoKrige(log(FOSF) ~ 1, VariablesSuelo, pts1 )</w:t>
+      </w:r>
+    </w:p>
+    <w:p>
+      <w:pPr>
+        <w:pStyle w:val="FirstParagraph"/>
+      </w:pPr>
+      <w:r>
+        <w:t xml:space="preserve">Visualizamos como es la representación gráfica sin tendencia:</w:t>
+      </w:r>
+    </w:p>
+    <w:p>
+      <w:pPr>
+        <w:pStyle w:val="SourceCode"/>
+      </w:pPr>
+      <w:r>
+        <w:rPr>
+          <w:rStyle w:val="VerbatimChar"/>
+        </w:rPr>
+        <w:t xml:space="preserve">plot(Autok.FOSF.ST)</w:t>
+      </w:r>
+    </w:p>
+    <w:p>
+      <w:pPr>
+        <w:pStyle w:val="FirstParagraph"/>
+      </w:pPr>
+      <w:r>
+        <w:t xml:space="preserve">Con tendencia:</w:t>
+      </w:r>
+    </w:p>
+    <w:p>
+      <w:pPr>
+        <w:pStyle w:val="SourceCode"/>
+      </w:pPr>
+      <w:r>
+        <w:rPr>
+          <w:rStyle w:val="VerbatimChar"/>
+        </w:rPr>
+        <w:t xml:space="preserve">Autok.FOSF.CT &lt;- autoKrige(log(FOSF) ~ Xlocal, VariablesSuelo, new_data=pts1 )</w:t>
+      </w:r>
+    </w:p>
+    <w:p>
+      <w:pPr>
+        <w:pStyle w:val="FirstParagraph"/>
+      </w:pPr>
+      <w:r>
+        <w:t xml:space="preserve">Visualizamos como es la representación gráfica con tendencia:</w:t>
+      </w:r>
+    </w:p>
+    <w:p>
+      <w:pPr>
+        <w:pStyle w:val="SourceCode"/>
+      </w:pPr>
+      <w:r>
+        <w:rPr>
+          <w:rStyle w:val="VerbatimChar"/>
+        </w:rPr>
+        <w:t xml:space="preserve">plot(Autok.FOSF.CT)</w:t>
+      </w:r>
+    </w:p>
+    <w:p>
+      <w:pPr>
+        <w:pStyle w:val="Heading6"/>
+      </w:pPr>
+      <w:bookmarkStart w:id="49" w:name="kriging-manual-de-fosfatasa"/>
+      <w:r>
+        <w:t xml:space="preserve">Kriging manual de fosfatasa:</w:t>
+      </w:r>
+      <w:bookmarkEnd w:id="49"/>
+    </w:p>
+    <w:p>
+      <w:pPr>
+        <w:pStyle w:val="FirstParagraph"/>
+      </w:pPr>
+      <w:r>
+        <w:t xml:space="preserve">Primero, se debe generar una matriz donde exponer las semivarianzas de cada modelo. La siguiente línea de código produce una matriz de 2x5 y nombra las columnas y las filas con los nombres de los modelos y la tendencia respectivamente:</w:t>
+      </w:r>
+    </w:p>
+    <w:p>
+      <w:pPr>
+        <w:pStyle w:val="SourceCode"/>
+      </w:pPr>
+      <w:r>
+        <w:rPr>
+          <w:rStyle w:val="VerbatimChar"/>
+        </w:rPr>
+        <w:t xml:space="preserve">MatrizFOSF &lt;- matrix(NA,2,5)</w:t>
       </w:r>
       <w:r>
         <w:br/>
@@ -1579,39 +2676,44 @@
         <w:rPr>
           <w:rStyle w:val="VerbatimChar"/>
         </w:rPr>
-        <w:t xml:space="preserve">sps1 &lt;- SpatialPolygons(list(ps1))</w:t>
-      </w:r>
-    </w:p>
-    <w:p>
-      <w:pPr>
-        <w:pStyle w:val="FirstParagraph"/>
-      </w:pPr>
-      <w:r>
-        <w:t xml:space="preserve">Podemos consultar la clase del objeto</w:t>
-      </w:r>
-      <w:r>
-        <w:t xml:space="preserve"> </w:t>
-      </w:r>
-      <w:r>
-        <w:rPr>
-          <w:rStyle w:val="VerbatimChar"/>
-        </w:rPr>
-        <w:t xml:space="preserve">sps1</w:t>
-      </w:r>
-      <w:r>
-        <w:t xml:space="preserve"> </w:t>
-      </w:r>
-      <w:r>
-        <w:t xml:space="preserve">con la función</w:t>
-      </w:r>
-      <w:r>
-        <w:t xml:space="preserve"> </w:t>
-      </w:r>
-      <w:r>
-        <w:rPr>
-          <w:rStyle w:val="VerbatimChar"/>
-        </w:rPr>
-        <w:t xml:space="preserve">class()</w:t>
+        <w:t xml:space="preserve">colnames(MatrizFOSF) &lt;- c("Exponencial","Esferico","Gausiano","Lineal","Ste")</w:t>
+      </w:r>
+      <w:r>
+        <w:br/>
+      </w:r>
+      <w:r>
+        <w:rPr>
+          <w:rStyle w:val="VerbatimChar"/>
+        </w:rPr>
+        <w:t xml:space="preserve">rownames(MatrizFOSF) &lt;- c("Sin tendencia", "Con tendencia")</w:t>
+      </w:r>
+    </w:p>
+    <w:p>
+      <w:pPr>
+        <w:pStyle w:val="FirstParagraph"/>
+      </w:pPr>
+      <w:r>
+        <w:t xml:space="preserve">Posteriormente, se rellena la matriz con el valor producido del ajuste de la variable a cada modelo. Es imprescindible asegurarse de introducir los datos en el mismo orden que hemos facilitado a la matriz en el anterior paso:</w:t>
+      </w:r>
+    </w:p>
+    <w:p>
+      <w:pPr>
+        <w:pStyle w:val="BodyText"/>
+      </w:pPr>
+      <w:r>
+        <w:t xml:space="preserve">Sin tendencia (se debe escribir un</w:t>
+      </w:r>
+      <w:r>
+        <w:t xml:space="preserve"> </w:t>
+      </w:r>
+      <w:r>
+        <w:rPr>
+          <w:rStyle w:val="VerbatimChar"/>
+        </w:rPr>
+        <w:t xml:space="preserve">1</w:t>
+      </w:r>
+      <w:r>
+        <w:t xml:space="preserve">, para indicar que no hay tendencia):</w:t>
       </w:r>
     </w:p>
     <w:p>
@@ -1622,42 +2724,63 @@
         <w:rPr>
           <w:rStyle w:val="VerbatimChar"/>
         </w:rPr>
-        <w:t xml:space="preserve">class(sps1)</w:t>
-      </w:r>
-    </w:p>
-    <w:p>
-      <w:pPr>
-        <w:pStyle w:val="FirstParagraph"/>
-      </w:pPr>
-      <w:r>
-        <w:t xml:space="preserve">Tras crear el polígono que representa nuestra parcela, crearemos una rejilla de 0.05 x 0.05 m. Para ello, utilizaremos la función</w:t>
-      </w:r>
-      <w:r>
-        <w:t xml:space="preserve"> </w:t>
-      </w:r>
-      <w:r>
-        <w:rPr>
-          <w:rStyle w:val="VerbatimChar"/>
-        </w:rPr>
-        <w:t xml:space="preserve">spsample()</w:t>
-      </w:r>
-      <w:r>
-        <w:t xml:space="preserve"> </w:t>
-      </w:r>
-      <w:r>
-        <w:t xml:space="preserve">y definiremos el tamaño de la celda o rejilla con el argumento</w:t>
-      </w:r>
-      <w:r>
-        <w:t xml:space="preserve"> </w:t>
-      </w:r>
-      <w:r>
-        <w:rPr>
-          <w:rStyle w:val="VerbatimChar"/>
-        </w:rPr>
-        <w:t xml:space="preserve">cellsize</w:t>
-      </w:r>
-      <w:r>
-        <w:t xml:space="preserve">. Además eliminaremos todos los puntos de muestreo que se han quedado fuera de los límites del rectángulo.</w:t>
+        <w:t xml:space="preserve">MatrizFOSF[1,1] &lt;- autofitVariogram(log(FOSF) ~ 1, VariablesSuelo, model = c("Exp"))$sserr</w:t>
+      </w:r>
+      <w:r>
+        <w:br/>
+      </w:r>
+      <w:r>
+        <w:rPr>
+          <w:rStyle w:val="VerbatimChar"/>
+        </w:rPr>
+        <w:t xml:space="preserve">MatrizFOSF[1,2] &lt;- autofitVariogram(log(FOSF) ~ 1, VariablesSuelo, model = c("Sph"))$sserr</w:t>
+      </w:r>
+      <w:r>
+        <w:br/>
+      </w:r>
+      <w:r>
+        <w:rPr>
+          <w:rStyle w:val="VerbatimChar"/>
+        </w:rPr>
+        <w:t xml:space="preserve">MatrizFOSF[1,3] &lt;- autofitVariogram(log(FOSF)  ~ 1, VariablesSuelo, model = c("Gau"))$sserr</w:t>
+      </w:r>
+      <w:r>
+        <w:br/>
+      </w:r>
+      <w:r>
+        <w:rPr>
+          <w:rStyle w:val="VerbatimChar"/>
+        </w:rPr>
+        <w:t xml:space="preserve">MatrizFOSF[1,4] &lt;- autofitVariogram(log(FOSF)  ~ 1, VariablesSuelo, model = c("Lin"))$sserr</w:t>
+      </w:r>
+      <w:r>
+        <w:br/>
+      </w:r>
+      <w:r>
+        <w:rPr>
+          <w:rStyle w:val="VerbatimChar"/>
+        </w:rPr>
+        <w:t xml:space="preserve">MatrizFOSF[1,5] &lt;- autofitVariogram(log(FOSF)  ~ 1, VariablesSuelo, model = c("Ste"))$sserr</w:t>
+      </w:r>
+    </w:p>
+    <w:p>
+      <w:pPr>
+        <w:pStyle w:val="FirstParagraph"/>
+      </w:pPr>
+      <w:r>
+        <w:t xml:space="preserve">Con tendencia (debemos utilizar</w:t>
+      </w:r>
+      <w:r>
+        <w:rPr>
+          <w:rStyle w:val="VerbatimChar"/>
+        </w:rPr>
+        <w:t xml:space="preserve">Xlocal</w:t>
+      </w:r>
+      <w:r>
+        <w:t xml:space="preserve"> </w:t>
+      </w:r>
+      <w:r>
+        <w:t xml:space="preserve">como tendencia):</w:t>
       </w:r>
     </w:p>
     <w:p>
@@ -1668,7 +2791,7 @@
         <w:rPr>
           <w:rStyle w:val="VerbatimChar"/>
         </w:rPr>
-        <w:t xml:space="preserve">grid = spsample(VariablesSuelo, type = "regular", cellsize = c(0.05, 0.05))</w:t>
+        <w:t xml:space="preserve">MatrizFOSF[2,1] &lt;- autofitVariogram(log(FOSF)  ~ Xlocal, VariablesSuelo,model = c("Exp"))$sserr</w:t>
       </w:r>
       <w:r>
         <w:br/>
@@ -1677,45 +2800,42 @@
         <w:rPr>
           <w:rStyle w:val="VerbatimChar"/>
         </w:rPr>
-        <w:t xml:space="preserve">pts1 &lt;- as.data.frame(grid[!is.na(over(grid, sps1,))])</w:t>
-      </w:r>
-    </w:p>
-    <w:p>
-      <w:pPr>
-        <w:pStyle w:val="FirstParagraph"/>
-      </w:pPr>
-      <w:r>
-        <w:t xml:space="preserve">Ya tenemos la malla o rejilla lista. En el siguiente paso modificaremos el nombre de las coordenadas</w:t>
-      </w:r>
-      <w:r>
-        <w:t xml:space="preserve"> </w:t>
-      </w:r>
-      <w:r>
-        <w:rPr>
-          <w:rStyle w:val="VerbatimChar"/>
-        </w:rPr>
-        <w:t xml:space="preserve">X</w:t>
-      </w:r>
-      <w:r>
-        <w:t xml:space="preserve"> </w:t>
-      </w:r>
-      <w:r>
-        <w:t xml:space="preserve">e</w:t>
-      </w:r>
-      <w:r>
-        <w:t xml:space="preserve"> </w:t>
-      </w:r>
-      <w:r>
-        <w:rPr>
-          <w:rStyle w:val="VerbatimChar"/>
-        </w:rPr>
-        <w:t xml:space="preserve">Y</w:t>
-      </w:r>
-      <w:r>
-        <w:t xml:space="preserve"> </w:t>
-      </w:r>
-      <w:r>
-        <w:t xml:space="preserve">para indicar que son coordenadas locales.</w:t>
+        <w:t xml:space="preserve">MatrizFOSF[2,2] &lt;- autofitVariogram(log(FOSF)  ~ Xlocal, VariablesSuelo,model = c("Sph"))$sserr</w:t>
+      </w:r>
+      <w:r>
+        <w:br/>
+      </w:r>
+      <w:r>
+        <w:rPr>
+          <w:rStyle w:val="VerbatimChar"/>
+        </w:rPr>
+        <w:t xml:space="preserve">MatrizFOSF[2,3] &lt;- autofitVariogram(log(FOSF)  ~ Xlocal, VariablesSuelo,model = c("Gau"))$sserr</w:t>
+      </w:r>
+      <w:r>
+        <w:br/>
+      </w:r>
+      <w:r>
+        <w:rPr>
+          <w:rStyle w:val="VerbatimChar"/>
+        </w:rPr>
+        <w:t xml:space="preserve">MatrizFOSF[2,4] &lt;- autofitVariogram(log(FOSF)  ~ Xlocal, VariablesSuelo,model = c("Lin"))$sserr</w:t>
+      </w:r>
+      <w:r>
+        <w:br/>
+      </w:r>
+      <w:r>
+        <w:rPr>
+          <w:rStyle w:val="VerbatimChar"/>
+        </w:rPr>
+        <w:t xml:space="preserve">MatrizFOSF[2,5] &lt;- autofitVariogram(log(FOSF)  ~ Xlocal, VariablesSuelo,model = c("Ste"))$sserr</w:t>
+      </w:r>
+    </w:p>
+    <w:p>
+      <w:pPr>
+        <w:pStyle w:val="FirstParagraph"/>
+      </w:pPr>
+      <w:r>
+        <w:t xml:space="preserve">El modelo que se ajuste mejor es el que tenga un valor de semivarianza menor. Con la siguiente función se averigua qué modelo nos aporta la semivarianza mínima:</w:t>
       </w:r>
     </w:p>
     <w:p>
@@ -1726,39 +2846,27 @@
         <w:rPr>
           <w:rStyle w:val="VerbatimChar"/>
         </w:rPr>
-        <w:t xml:space="preserve">names(pts1) &lt;- c("Xlocal", "Ylocal")</w:t>
-      </w:r>
-    </w:p>
-    <w:p>
-      <w:pPr>
-        <w:pStyle w:val="FirstParagraph"/>
-      </w:pPr>
-      <w:r>
-        <w:t xml:space="preserve">A continuación indicamos con la función</w:t>
-      </w:r>
-      <w:r>
-        <w:t xml:space="preserve"> </w:t>
-      </w:r>
-      <w:r>
-        <w:rPr>
-          <w:rStyle w:val="VerbatimChar"/>
-        </w:rPr>
-        <w:t xml:space="preserve">coordinates()</w:t>
-      </w:r>
-      <w:r>
-        <w:t xml:space="preserve"> </w:t>
-      </w:r>
-      <w:r>
-        <w:t xml:space="preserve">que esas dos columnas son columnas de coordenadas y transformamos el objeto pts1 a un objeto de clase</w:t>
-      </w:r>
-      <w:r>
-        <w:t xml:space="preserve"> </w:t>
-      </w:r>
-      <w:r>
-        <w:rPr>
-          <w:rStyle w:val="VerbatimChar"/>
-        </w:rPr>
-        <w:t xml:space="preserve">SpatialPoints</w:t>
+        <w:t xml:space="preserve">which((MatrizFOSF) == min(MatrizFOSF), arr.ind=TRUE)</w:t>
+      </w:r>
+    </w:p>
+    <w:p>
+      <w:pPr>
+        <w:pStyle w:val="FirstParagraph"/>
+      </w:pPr>
+      <w:r>
+        <w:t xml:space="preserve">En este caso, el modelo gaussiano sin la utilización de la tendencia es el que más se aproxima a nuestra serie de datos, por lo tanto, se debe adaptar los valores de la variable a este modelo con la función</w:t>
+      </w:r>
+      <w:r>
+        <w:t xml:space="preserve"> </w:t>
+      </w:r>
+      <w:r>
+        <w:rPr>
+          <w:rStyle w:val="VerbatimChar"/>
+        </w:rPr>
+        <w:t xml:space="preserve">autofitvariogram()</w:t>
+      </w:r>
+      <w:r>
+        <w:t xml:space="preserve">.</w:t>
       </w:r>
     </w:p>
     <w:p>
@@ -1769,7 +2877,204 @@
         <w:rPr>
           <w:rStyle w:val="VerbatimChar"/>
         </w:rPr>
-        <w:t xml:space="preserve">coordinates(pts1) &lt;- c("Xlocal", "Ylocal")</w:t>
+        <w:t xml:space="preserve">v.fitFOSFgauST = autofitVariogram(log(FOSF) ~ 1, VariablesSuelo, model = c("Gau"))$var_model</w:t>
+      </w:r>
+    </w:p>
+    <w:p>
+      <w:pPr>
+        <w:pStyle w:val="FirstParagraph"/>
+      </w:pPr>
+      <w:r>
+        <w:t xml:space="preserve">Con nuestros datos ajustados al modelo matemático idóneo, procedemos a realizar el Kriging con la función</w:t>
+      </w:r>
+      <w:r>
+        <w:t xml:space="preserve"> </w:t>
+      </w:r>
+      <w:r>
+        <w:rPr>
+          <w:rStyle w:val="VerbatimChar"/>
+        </w:rPr>
+        <w:t xml:space="preserve">Krige()</w:t>
+      </w:r>
+      <w:r>
+        <w:t xml:space="preserve">:</w:t>
+      </w:r>
+    </w:p>
+    <w:p>
+      <w:pPr>
+        <w:pStyle w:val="SourceCode"/>
+      </w:pPr>
+      <w:r>
+        <w:rPr>
+          <w:rStyle w:val="VerbatimChar"/>
+        </w:rPr>
+        <w:t xml:space="preserve">FOSF.mapa &lt;- krige(log(FOSF) ~  1, VariablesSuelo, pts1, v.fitFOSFgauST)</w:t>
+      </w:r>
+    </w:p>
+    <w:p>
+      <w:pPr>
+        <w:pStyle w:val="FirstParagraph"/>
+      </w:pPr>
+      <w:r>
+        <w:t xml:space="preserve">Por último, generamos el mapa de fosfatasa con la función</w:t>
+      </w:r>
+      <w:r>
+        <w:t xml:space="preserve"> </w:t>
+      </w:r>
+      <w:r>
+        <w:rPr>
+          <w:rStyle w:val="VerbatimChar"/>
+        </w:rPr>
+        <w:t xml:space="preserve">plot()</w:t>
+      </w:r>
+      <w:r>
+        <w:t xml:space="preserve">:</w:t>
+      </w:r>
+    </w:p>
+    <w:p>
+      <w:pPr>
+        <w:pStyle w:val="SourceCode"/>
+      </w:pPr>
+      <w:r>
+        <w:rPr>
+          <w:rStyle w:val="VerbatimChar"/>
+        </w:rPr>
+        <w:t xml:space="preserve">plot(FOSF.mapa, main= "FOSFATASA")</w:t>
+      </w:r>
+    </w:p>
+    <w:p>
+      <w:pPr>
+        <w:pStyle w:val="Heading5"/>
+      </w:pPr>
+      <w:bookmarkStart w:id="50" w:name="Xf78b6d488db48b6fb7a5d0563a216cf8e9db4c7"/>
+      <w:r>
+        <w:t xml:space="preserve">|5.2.b| Cartografía de la variable</w:t>
+      </w:r>
+      <w:r>
+        <w:t xml:space="preserve"> </w:t>
+      </w:r>
+      <w:r>
+        <w:t xml:space="preserve">“</w:t>
+      </w:r>
+      <w:r>
+        <w:t xml:space="preserve">contenido en arena</w:t>
+      </w:r>
+      <w:r>
+        <w:t xml:space="preserve">”</w:t>
+      </w:r>
+      <w:bookmarkEnd w:id="50"/>
+    </w:p>
+    <w:p>
+      <w:pPr>
+        <w:pStyle w:val="FirstParagraph"/>
+      </w:pPr>
+      <w:r>
+        <w:t xml:space="preserve">Autokriging de Arena:</w:t>
+      </w:r>
+    </w:p>
+    <w:p>
+      <w:pPr>
+        <w:pStyle w:val="BodyText"/>
+      </w:pPr>
+      <w:r>
+        <w:t xml:space="preserve">Sin tendencia:</w:t>
+      </w:r>
+    </w:p>
+    <w:p>
+      <w:pPr>
+        <w:pStyle w:val="SourceCode"/>
+      </w:pPr>
+      <w:r>
+        <w:rPr>
+          <w:rStyle w:val="VerbatimChar"/>
+        </w:rPr>
+        <w:t xml:space="preserve">Autok.Arena.ST &lt;- autoKrige((Arena) ~ 1, VariablesSuelo, pts1 )</w:t>
+      </w:r>
+    </w:p>
+    <w:p>
+      <w:pPr>
+        <w:pStyle w:val="FirstParagraph"/>
+      </w:pPr>
+      <w:r>
+        <w:t xml:space="preserve">Visualizamos la representación gráfica sin tendencia:</w:t>
+      </w:r>
+    </w:p>
+    <w:p>
+      <w:pPr>
+        <w:pStyle w:val="SourceCode"/>
+      </w:pPr>
+      <w:r>
+        <w:rPr>
+          <w:rStyle w:val="VerbatimChar"/>
+        </w:rPr>
+        <w:t xml:space="preserve">plot(Autok.Arena.ST)</w:t>
+      </w:r>
+    </w:p>
+    <w:p>
+      <w:pPr>
+        <w:pStyle w:val="FirstParagraph"/>
+      </w:pPr>
+      <w:r>
+        <w:t xml:space="preserve">Con tendencia:</w:t>
+      </w:r>
+    </w:p>
+    <w:p>
+      <w:pPr>
+        <w:pStyle w:val="SourceCode"/>
+      </w:pPr>
+      <w:r>
+        <w:rPr>
+          <w:rStyle w:val="VerbatimChar"/>
+        </w:rPr>
+        <w:t xml:space="preserve">Autok.Arena.CT &lt;- autoKrige((Arena) ~ Xlocal, VariablesSuelo, new_data=pts1 )</w:t>
+      </w:r>
+    </w:p>
+    <w:p>
+      <w:pPr>
+        <w:pStyle w:val="FirstParagraph"/>
+      </w:pPr>
+      <w:r>
+        <w:t xml:space="preserve">Visualizamos la representación gráfica con tendencia:</w:t>
+      </w:r>
+    </w:p>
+    <w:p>
+      <w:pPr>
+        <w:pStyle w:val="SourceCode"/>
+      </w:pPr>
+      <w:r>
+        <w:rPr>
+          <w:rStyle w:val="VerbatimChar"/>
+        </w:rPr>
+        <w:t xml:space="preserve">plot(Autok.Arena.CT)</w:t>
+      </w:r>
+    </w:p>
+    <w:p>
+      <w:pPr>
+        <w:pStyle w:val="Heading6"/>
+      </w:pPr>
+      <w:bookmarkStart w:id="51" w:name="kriging-manual-de-arena"/>
+      <w:r>
+        <w:t xml:space="preserve">Kriging manual de Arena:</w:t>
+      </w:r>
+      <w:bookmarkEnd w:id="51"/>
+    </w:p>
+    <w:p>
+      <w:pPr>
+        <w:pStyle w:val="FirstParagraph"/>
+      </w:pPr>
+      <w:r>
+        <w:t xml:space="preserve">Primero, se debe generar una matriz donde exponer las semivarianzas de cada modelo. La siguiente línea de código produce una matriz de 2x5 y nombra las columnas y las filas con los nombres de los modelos y la tendencia respectivamente:</w:t>
+      </w:r>
+    </w:p>
+    <w:p>
+      <w:pPr>
+        <w:pStyle w:val="SourceCode"/>
+      </w:pPr>
+      <w:r>
+        <w:rPr>
+          <w:rStyle w:val="VerbatimChar"/>
+        </w:rPr>
+        <w:t xml:space="preserve">MatrizArena &lt;- matrix(NA,2,5)</w:t>
       </w:r>
       <w:r>
         <w:br/>
@@ -1778,39 +3083,44 @@
         <w:rPr>
           <w:rStyle w:val="VerbatimChar"/>
         </w:rPr>
-        <w:t xml:space="preserve">pts1 &lt;- SpatialPixelsDataFrame(as(pts1, "SpatialPoints"), data=as(pts1, "data.frame"), tolerance=0.077)</w:t>
-      </w:r>
-    </w:p>
-    <w:p>
-      <w:pPr>
-        <w:pStyle w:val="FirstParagraph"/>
-      </w:pPr>
-      <w:r>
-        <w:t xml:space="preserve">Podemos observar cómo quedaría gráficamente el objeto</w:t>
-      </w:r>
-      <w:r>
-        <w:t xml:space="preserve"> </w:t>
-      </w:r>
-      <w:r>
-        <w:rPr>
-          <w:rStyle w:val="VerbatimChar"/>
-        </w:rPr>
-        <w:t xml:space="preserve">pts1</w:t>
-      </w:r>
-      <w:r>
-        <w:t xml:space="preserve"> </w:t>
-      </w:r>
-      <w:r>
-        <w:t xml:space="preserve">con la función</w:t>
-      </w:r>
-      <w:r>
-        <w:t xml:space="preserve"> </w:t>
-      </w:r>
-      <w:r>
-        <w:rPr>
-          <w:rStyle w:val="VerbatimChar"/>
-        </w:rPr>
-        <w:t xml:space="preserve">plot()</w:t>
+        <w:t xml:space="preserve">colnames(MatrizArena) &lt;- c("Exponencial","Esferico","Gausiano","Lineal","Ste")</w:t>
+      </w:r>
+      <w:r>
+        <w:br/>
+      </w:r>
+      <w:r>
+        <w:rPr>
+          <w:rStyle w:val="VerbatimChar"/>
+        </w:rPr>
+        <w:t xml:space="preserve">rownames(MatrizArena) &lt;- c("Sin tendencia", "Con tendencia")</w:t>
+      </w:r>
+    </w:p>
+    <w:p>
+      <w:pPr>
+        <w:pStyle w:val="FirstParagraph"/>
+      </w:pPr>
+      <w:r>
+        <w:t xml:space="preserve">Posteriormente, se rellena la matriz con el valor producido del ajuste de la variable a cada modelo. Es imprescindible asegurarse de introducir los datos en el mismo orden que hemos facilitado a la matriz en el paso anterior:</w:t>
+      </w:r>
+    </w:p>
+    <w:p>
+      <w:pPr>
+        <w:pStyle w:val="BodyText"/>
+      </w:pPr>
+      <w:r>
+        <w:t xml:space="preserve">Sin tendencia (se debe escribir un</w:t>
+      </w:r>
+      <w:r>
+        <w:t xml:space="preserve"> </w:t>
+      </w:r>
+      <w:r>
+        <w:rPr>
+          <w:rStyle w:val="VerbatimChar"/>
+        </w:rPr>
+        <w:t xml:space="preserve">1</w:t>
+      </w:r>
+      <w:r>
+        <w:t xml:space="preserve">, para indicar que no hay tendencia):</w:t>
       </w:r>
     </w:p>
     <w:p>
@@ -1821,15 +3131,51 @@
         <w:rPr>
           <w:rStyle w:val="VerbatimChar"/>
         </w:rPr>
-        <w:t xml:space="preserve">plot(pts1)</w:t>
-      </w:r>
-    </w:p>
-    <w:p>
-      <w:pPr>
-        <w:pStyle w:val="FirstParagraph"/>
-      </w:pPr>
-      <w:r>
-        <w:t xml:space="preserve">Por último, asignamos un sistema de coordenadas a la malla:</w:t>
+        <w:t xml:space="preserve">MatrizArena[1,1] &lt;- autofitVariogram((Arena) ~ 1, VariablesSuelo, model = c("Exp"))$sserr</w:t>
+      </w:r>
+      <w:r>
+        <w:br/>
+      </w:r>
+      <w:r>
+        <w:rPr>
+          <w:rStyle w:val="VerbatimChar"/>
+        </w:rPr>
+        <w:t xml:space="preserve">MatrizArena[1,2] &lt;- autofitVariogram((Arena) ~ 1, VariablesSuelo, model = c("Sph"))$sserr</w:t>
+      </w:r>
+      <w:r>
+        <w:br/>
+      </w:r>
+      <w:r>
+        <w:rPr>
+          <w:rStyle w:val="VerbatimChar"/>
+        </w:rPr>
+        <w:t xml:space="preserve">MatrizArena[1,3] &lt;- autofitVariogram((Arena)  ~ 1, VariablesSuelo, model = c("Gau"))$sserr</w:t>
+      </w:r>
+      <w:r>
+        <w:br/>
+      </w:r>
+      <w:r>
+        <w:rPr>
+          <w:rStyle w:val="VerbatimChar"/>
+        </w:rPr>
+        <w:t xml:space="preserve">MatrizArena[1,4] &lt;- autofitVariogram((Arena)  ~ 1, VariablesSuelo, model = c("Lin"))$sserr</w:t>
+      </w:r>
+      <w:r>
+        <w:br/>
+      </w:r>
+      <w:r>
+        <w:rPr>
+          <w:rStyle w:val="VerbatimChar"/>
+        </w:rPr>
+        <w:t xml:space="preserve">MatrizArena[1,5] &lt;- autofitVariogram((Arena)  ~ 1, VariablesSuelo, model = c("Ste"))$sserr</w:t>
+      </w:r>
+    </w:p>
+    <w:p>
+      <w:pPr>
+        <w:pStyle w:val="FirstParagraph"/>
+      </w:pPr>
+      <w:r>
+        <w:t xml:space="preserve">Con tendencia (Utilizamos Xlocal como tendencia):</w:t>
       </w:r>
     </w:p>
     <w:p>
@@ -1840,173 +3186,110 @@
         <w:rPr>
           <w:rStyle w:val="VerbatimChar"/>
         </w:rPr>
-        <w:t xml:space="preserve">grid = spsample(VariablesSuelo, type = "regular", cellsize = c(0.05,0.05), proj4string = CRS("+proj=utm +ellps=WGS84 +datum=WGS84"))</w:t>
-      </w:r>
-    </w:p>
-    <w:p>
-      <w:pPr>
-        <w:pStyle w:val="Heading3"/>
-      </w:pPr>
-      <w:bookmarkStart w:id="40" w:name="normalización-de-las-variables-1"/>
-      <w:r>
-        <w:t xml:space="preserve">|4| NORMALIZACIÓN DE LAS VARIABLES</w:t>
-      </w:r>
-      <w:bookmarkEnd w:id="40"/>
-    </w:p>
-    <w:p>
-      <w:pPr>
-        <w:pStyle w:val="Heading4"/>
-      </w:pPr>
-      <w:bookmarkStart w:id="41" w:name="Xc1173334148c94658bc17767998e1af9b3c36a6"/>
-      <w:r>
-        <w:t xml:space="preserve">|4.1| Metodología de normalización de variables</w:t>
-      </w:r>
-      <w:bookmarkEnd w:id="41"/>
-    </w:p>
-    <w:p>
-      <w:pPr>
-        <w:pStyle w:val="FirstParagraph"/>
-      </w:pPr>
-      <w:r>
-        <w:t xml:space="preserve">Una vez tenemos preparado el polígono y la rejilla donde se</w:t>
-      </w:r>
-      <w:r>
-        <w:t xml:space="preserve"> </w:t>
-      </w:r>
-      <w:r>
-        <w:t xml:space="preserve">“</w:t>
-      </w:r>
-      <w:r>
-        <w:t xml:space="preserve">dibujarán</w:t>
-      </w:r>
-      <w:r>
-        <w:t xml:space="preserve">”</w:t>
-      </w:r>
-      <w:r>
-        <w:t xml:space="preserve"> </w:t>
-      </w:r>
-      <w:r>
-        <w:t xml:space="preserve">los mapas, tenemos que hacer una exploración de los datos de las variables para ver si poseen una distribución normal, puesto que el Kriging asume que los datos siguen dicha distribución. Para ello, realizaremos diferentes análisis estadísticos (histograma, gráfico cuantil-cuantil y Test de Shapiro) para observar cómo se adaptan los datos de cada variable a una distribución normal. En aquellos casos en que los datos no sigan dicha distribución, realizaremos transformaciones para ajustar nuestros datos a una distribución normal.</w:t>
-      </w:r>
-    </w:p>
-    <w:p>
-      <w:pPr>
-        <w:pStyle w:val="Heading4"/>
-      </w:pPr>
-      <w:bookmarkStart w:id="42" w:name="ejemplo-de-normalización-de-variables-1"/>
-      <w:r>
-        <w:t xml:space="preserve">|4.2| Ejemplo de normalización de variables:</w:t>
-      </w:r>
-      <w:bookmarkEnd w:id="42"/>
-    </w:p>
-    <w:p>
-      <w:pPr>
-        <w:pStyle w:val="FirstParagraph"/>
-      </w:pPr>
-      <w:r>
-        <w:t xml:space="preserve">Para mostrar cómo sería el proceso de normalización de las diferentes variables, pondremos como ejemplo las variables</w:t>
-      </w:r>
-      <w:r>
-        <w:t xml:space="preserve"> </w:t>
-      </w:r>
-      <w:r>
-        <w:rPr>
-          <w:rStyle w:val="VerbatimChar"/>
-        </w:rPr>
-        <w:t xml:space="preserve">fosfatasa</w:t>
-      </w:r>
-      <w:r>
-        <w:t xml:space="preserve"> </w:t>
-      </w:r>
-      <w:r>
-        <w:t xml:space="preserve">y</w:t>
-      </w:r>
-      <w:r>
-        <w:t xml:space="preserve"> </w:t>
-      </w:r>
-      <w:r>
-        <w:rPr>
-          <w:rStyle w:val="VerbatimChar"/>
-        </w:rPr>
-        <w:t xml:space="preserve">pH</w:t>
-      </w:r>
-      <w:r>
-        <w:t xml:space="preserve">. En estos ejemplos, estudiaremos cómo es su histograma (mediante la función</w:t>
-      </w:r>
-      <w:r>
-        <w:t xml:space="preserve"> </w:t>
-      </w:r>
-      <w:r>
-        <w:rPr>
-          <w:rStyle w:val="VerbatimChar"/>
-        </w:rPr>
-        <w:t xml:space="preserve">hist()</w:t>
-      </w:r>
-      <w:r>
-        <w:t xml:space="preserve">), su gráfico cuantil-cuantil (mediante la función</w:t>
-      </w:r>
-      <w:r>
-        <w:t xml:space="preserve"> </w:t>
-      </w:r>
-      <w:r>
-        <w:rPr>
-          <w:rStyle w:val="VerbatimChar"/>
-        </w:rPr>
-        <w:t xml:space="preserve">qqnorm()</w:t>
-      </w:r>
-      <w:r>
-        <w:t xml:space="preserve">) y qué p-valor ofrece el test de Shapiro (mediante la función</w:t>
-      </w:r>
-      <w:r>
-        <w:t xml:space="preserve"> </w:t>
-      </w:r>
-      <w:r>
-        <w:rPr>
-          <w:rStyle w:val="VerbatimChar"/>
-        </w:rPr>
-        <w:t xml:space="preserve">shapiro.test()</w:t>
-      </w:r>
-      <w:r>
-        <w:t xml:space="preserve">). Si los valores no poseen una distribución normal, procederemos a realizar transformaciones para adaptarlos.</w:t>
-      </w:r>
-    </w:p>
-    <w:p>
-      <w:pPr>
-        <w:pStyle w:val="Heading5"/>
-      </w:pPr>
-      <w:bookmarkStart w:id="43" w:name="Xbb581b30702499970f606647963e4e7678540f5"/>
-      <w:r>
-        <w:t xml:space="preserve">|4.2.a| Normalización de la variable</w:t>
-      </w:r>
-      <w:r>
-        <w:t xml:space="preserve"> </w:t>
-      </w:r>
-      <w:r>
-        <w:t xml:space="preserve">“</w:t>
-      </w:r>
-      <w:r>
-        <w:t xml:space="preserve">fosfatasa</w:t>
-      </w:r>
-      <w:r>
-        <w:t xml:space="preserve">”</w:t>
-      </w:r>
-      <w:bookmarkEnd w:id="43"/>
-    </w:p>
-    <w:p>
-      <w:pPr>
-        <w:pStyle w:val="FirstParagraph"/>
-      </w:pPr>
-      <w:r>
-        <w:t xml:space="preserve">Comencemos con la variable</w:t>
-      </w:r>
-      <w:r>
-        <w:t xml:space="preserve"> </w:t>
-      </w:r>
-      <w:r>
-        <w:rPr>
-          <w:rStyle w:val="VerbatimChar"/>
-        </w:rPr>
-        <w:t xml:space="preserve">fosfatasa</w:t>
+        <w:t xml:space="preserve">MatrizArena[2,1] &lt;- autofitVariogram((Arena)  ~ Xlocal, VariablesSuelo,model = c("Exp"))$sserr</w:t>
+      </w:r>
+      <w:r>
+        <w:br/>
+      </w:r>
+      <w:r>
+        <w:rPr>
+          <w:rStyle w:val="VerbatimChar"/>
+        </w:rPr>
+        <w:t xml:space="preserve">MatrizArena[2,2] &lt;- autofitVariogram((Arena)  ~ Xlocal, VariablesSuelo,model = c("Sph"))$sserr</w:t>
+      </w:r>
+      <w:r>
+        <w:br/>
+      </w:r>
+      <w:r>
+        <w:rPr>
+          <w:rStyle w:val="VerbatimChar"/>
+        </w:rPr>
+        <w:t xml:space="preserve">MatrizArena[2,3] &lt;- autofitVariogram((Arena)  ~ Xlocal, VariablesSuelo,model = c("Gau"))$sserr</w:t>
+      </w:r>
+      <w:r>
+        <w:br/>
+      </w:r>
+      <w:r>
+        <w:rPr>
+          <w:rStyle w:val="VerbatimChar"/>
+        </w:rPr>
+        <w:t xml:space="preserve">MatrizArena[2,4] &lt;- autofitVariogram((Arena) ~ Xlocal, VariablesSuelo,model = c("Lin"))$sserr</w:t>
+      </w:r>
+      <w:r>
+        <w:br/>
+      </w:r>
+      <w:r>
+        <w:rPr>
+          <w:rStyle w:val="VerbatimChar"/>
+        </w:rPr>
+        <w:t xml:space="preserve">MatrizArena[2,5] &lt;- autofitVariogram((Arena)  ~ Xlocal, VariablesSuelo,model = c("Ste"))$sserr</w:t>
+      </w:r>
+    </w:p>
+    <w:p>
+      <w:pPr>
+        <w:pStyle w:val="FirstParagraph"/>
+      </w:pPr>
+      <w:r>
+        <w:t xml:space="preserve">El modelo que se ajuste mejor es el que tenga un valor de semivarianza menor. Con la siguiente función se averigua qué modelo nos aporta la semivarianza mínima:</w:t>
+      </w:r>
+    </w:p>
+    <w:p>
+      <w:pPr>
+        <w:pStyle w:val="SourceCode"/>
+      </w:pPr>
+      <w:r>
+        <w:rPr>
+          <w:rStyle w:val="VerbatimChar"/>
+        </w:rPr>
+        <w:t xml:space="preserve">which((MatrizArena) == min(MatrizArena), arr.ind=TRUE)</w:t>
+      </w:r>
+    </w:p>
+    <w:p>
+      <w:pPr>
+        <w:pStyle w:val="FirstParagraph"/>
+      </w:pPr>
+      <w:r>
+        <w:t xml:space="preserve">En este caso, el modelo de parametrización de Stein sin la utilización de la tendencia es el que más se aproxima a nuestra serie de datos, por lo tanto, se debe adaptar los valores de la variable a este modelo con la función</w:t>
+      </w:r>
+      <w:r>
+        <w:t xml:space="preserve"> </w:t>
+      </w:r>
+      <w:r>
+        <w:rPr>
+          <w:rStyle w:val="VerbatimChar"/>
+        </w:rPr>
+        <w:t xml:space="preserve">autofitvariogram()</w:t>
+      </w:r>
+      <w:r>
+        <w:t xml:space="preserve">.</w:t>
+      </w:r>
+    </w:p>
+    <w:p>
+      <w:pPr>
+        <w:pStyle w:val="SourceCode"/>
+      </w:pPr>
+      <w:r>
+        <w:rPr>
+          <w:rStyle w:val="VerbatimChar"/>
+        </w:rPr>
+        <w:t xml:space="preserve">v.fitArenasteST = autofitVariogram((Arena) ~ 1, VariablesSuelo, model = c("Ste"))$var_model</w:t>
+      </w:r>
+    </w:p>
+    <w:p>
+      <w:pPr>
+        <w:pStyle w:val="FirstParagraph"/>
+      </w:pPr>
+      <w:r>
+        <w:t xml:space="preserve">Con nuestros datos ajustados al modelo matemático idóneo, procedemos a realizar el Kriging con la función</w:t>
+      </w:r>
+      <w:r>
+        <w:t xml:space="preserve"> </w:t>
+      </w:r>
+      <w:r>
+        <w:rPr>
+          <w:rStyle w:val="VerbatimChar"/>
+        </w:rPr>
+        <w:t xml:space="preserve">Krige()</w:t>
       </w:r>
       <w:r>
         <w:t xml:space="preserve">:</w:t>
@@ -2020,1286 +3303,6 @@
         <w:rPr>
           <w:rStyle w:val="VerbatimChar"/>
         </w:rPr>
-        <w:t xml:space="preserve">hist(VariablesSuelo$FOSF)</w:t>
-      </w:r>
-      <w:r>
-        <w:br/>
-      </w:r>
-      <w:r>
-        <w:rPr>
-          <w:rStyle w:val="VerbatimChar"/>
-        </w:rPr>
-        <w:t xml:space="preserve">qqnorm(VariablesSuelo$FOSF) </w:t>
-      </w:r>
-      <w:r>
-        <w:br/>
-      </w:r>
-      <w:r>
-        <w:rPr>
-          <w:rStyle w:val="VerbatimChar"/>
-        </w:rPr>
-        <w:t xml:space="preserve">shapiro.test((VariablesSuelo$FOSF))</w:t>
-      </w:r>
-    </w:p>
-    <w:p>
-      <w:pPr>
-        <w:pStyle w:val="FirstParagraph"/>
-      </w:pPr>
-      <w:r>
-        <w:t xml:space="preserve">Esta variable no muestra un patrón normalizado y su p-valor es muy bajo. Por lo tanto, no es válida y debemos proceder a normalizarla. Probaremos realizando el logaritmo de la variable:</w:t>
-      </w:r>
-    </w:p>
-    <w:p>
-      <w:pPr>
-        <w:pStyle w:val="SourceCode"/>
-      </w:pPr>
-      <w:r>
-        <w:rPr>
-          <w:rStyle w:val="VerbatimChar"/>
-        </w:rPr>
-        <w:t xml:space="preserve">hist(log(VariablesSuelo$FOSF)) </w:t>
-      </w:r>
-      <w:r>
-        <w:br/>
-      </w:r>
-      <w:r>
-        <w:rPr>
-          <w:rStyle w:val="VerbatimChar"/>
-        </w:rPr>
-        <w:t xml:space="preserve">qqnorm(log(VariablesSuelo$FOSF))</w:t>
-      </w:r>
-      <w:r>
-        <w:br/>
-      </w:r>
-      <w:r>
-        <w:rPr>
-          <w:rStyle w:val="VerbatimChar"/>
-        </w:rPr>
-        <w:t xml:space="preserve">shapiro.test(log(VariablesSuelo$FOSF)) </w:t>
-      </w:r>
-    </w:p>
-    <w:p>
-      <w:pPr>
-        <w:pStyle w:val="FirstParagraph"/>
-      </w:pPr>
-      <w:r>
-        <w:t xml:space="preserve">Ahora sí, la variable</w:t>
-      </w:r>
-      <w:r>
-        <w:t xml:space="preserve"> </w:t>
-      </w:r>
-      <w:r>
-        <w:rPr>
-          <w:rStyle w:val="VerbatimChar"/>
-        </w:rPr>
-        <w:t xml:space="preserve">fosfatasa</w:t>
-      </w:r>
-      <w:r>
-        <w:t xml:space="preserve"> </w:t>
-      </w:r>
-      <w:r>
-        <w:t xml:space="preserve">muestra un patrón normalizado y su p-valor es aceptable. Por lo tanto, será la que utilizaremos para realizar el Kriging.</w:t>
-      </w:r>
-    </w:p>
-    <w:p>
-      <w:pPr>
-        <w:pStyle w:val="Heading5"/>
-      </w:pPr>
-      <w:bookmarkStart w:id="44" w:name="X4bb4c82856eb9545e419bcadcc37964524da990"/>
-      <w:r>
-        <w:t xml:space="preserve">|4.2.b| Normalización de la variable</w:t>
-      </w:r>
-      <w:r>
-        <w:t xml:space="preserve"> </w:t>
-      </w:r>
-      <w:r>
-        <w:t xml:space="preserve">“</w:t>
-      </w:r>
-      <w:r>
-        <w:t xml:space="preserve">contenido en arena</w:t>
-      </w:r>
-      <w:r>
-        <w:t xml:space="preserve">”</w:t>
-      </w:r>
-      <w:bookmarkEnd w:id="44"/>
-    </w:p>
-    <w:p>
-      <w:pPr>
-        <w:pStyle w:val="FirstParagraph"/>
-      </w:pPr>
-      <w:r>
-        <w:t xml:space="preserve">Ahora, realizaremos las mismas comprobaciones, pero con la variable relacionada con el</w:t>
-      </w:r>
-      <w:r>
-        <w:t xml:space="preserve"> </w:t>
-      </w:r>
-      <w:r>
-        <w:rPr>
-          <w:rStyle w:val="VerbatimChar"/>
-        </w:rPr>
-        <w:t xml:space="preserve">contenido de arena</w:t>
-      </w:r>
-      <w:r>
-        <w:t xml:space="preserve"> </w:t>
-      </w:r>
-      <w:r>
-        <w:t xml:space="preserve">en el suelo:</w:t>
-      </w:r>
-    </w:p>
-    <w:p>
-      <w:pPr>
-        <w:pStyle w:val="SourceCode"/>
-      </w:pPr>
-      <w:r>
-        <w:rPr>
-          <w:rStyle w:val="VerbatimChar"/>
-        </w:rPr>
-        <w:t xml:space="preserve">hist(VariablesSuelo$Arena)</w:t>
-      </w:r>
-      <w:r>
-        <w:br/>
-      </w:r>
-      <w:r>
-        <w:rPr>
-          <w:rStyle w:val="VerbatimChar"/>
-        </w:rPr>
-        <w:t xml:space="preserve">qqnorm(VariablesSuelo$Arena) </w:t>
-      </w:r>
-      <w:r>
-        <w:br/>
-      </w:r>
-      <w:r>
-        <w:rPr>
-          <w:rStyle w:val="VerbatimChar"/>
-        </w:rPr>
-        <w:t xml:space="preserve">shapiro.test((VariablesSuelo$Arena))</w:t>
-      </w:r>
-    </w:p>
-    <w:p>
-      <w:pPr>
-        <w:pStyle w:val="FirstParagraph"/>
-      </w:pPr>
-      <w:r>
-        <w:t xml:space="preserve">La variable</w:t>
-      </w:r>
-      <w:r>
-        <w:t xml:space="preserve"> </w:t>
-      </w:r>
-      <w:r>
-        <w:rPr>
-          <w:rStyle w:val="VerbatimChar"/>
-        </w:rPr>
-        <w:t xml:space="preserve">arena</w:t>
-      </w:r>
-      <w:r>
-        <w:t xml:space="preserve">, muestra un patrón normalizado y su p-valor es aceptable sin necesidad de realizar la normalización. Por lo tanto, utilizaremos sus valores originales para realizar el Kriging.</w:t>
-      </w:r>
-    </w:p>
-    <w:p>
-      <w:pPr>
-        <w:pStyle w:val="Heading3"/>
-      </w:pPr>
-      <w:bookmarkStart w:id="45" w:name="generación-de-cartografía-edáfica"/>
-      <w:r>
-        <w:t xml:space="preserve">|5| GENERACIÓN DE CARTOGRAFÍA EDÁFICA</w:t>
-      </w:r>
-      <w:r>
-        <w:t xml:space="preserve"> </w:t>
-      </w:r>
-      <w:bookmarkEnd w:id="45"/>
-    </w:p>
-    <w:p>
-      <w:pPr>
-        <w:pStyle w:val="FirstParagraph"/>
-      </w:pPr>
-      <w:r>
-        <w:t xml:space="preserve">En esta última fase, vamos a realizar los mapas de cada una de las variables utilizando el método de estimación geoestadístico denominado Kriging. Esta técnica de interpolación, utiliza el modelo de variograma para poder estimar el resto de puntos intermedios donde no se tiene un dato real recogido directamente del campo.</w:t>
-      </w:r>
-    </w:p>
-    <w:p>
-      <w:pPr>
-        <w:pStyle w:val="Heading4"/>
-      </w:pPr>
-      <w:bookmarkStart w:id="46" w:name="metodología-de-cartografía-edáfica-1"/>
-      <w:r>
-        <w:t xml:space="preserve">|5.1| Metodología de cartografía edáfica</w:t>
-      </w:r>
-      <w:bookmarkEnd w:id="46"/>
-    </w:p>
-    <w:p>
-      <w:pPr>
-        <w:pStyle w:val="FirstParagraph"/>
-      </w:pPr>
-      <w:r>
-        <w:t xml:space="preserve">Existen dos formas para la realización de cartografía edáfica utilizando el método de Kriging en</w:t>
-      </w:r>
-      <w:r>
-        <w:t xml:space="preserve"> </w:t>
-      </w:r>
-      <w:r>
-        <w:rPr>
-          <w:rStyle w:val="VerbatimChar"/>
-        </w:rPr>
-        <w:t xml:space="preserve">R</w:t>
-      </w:r>
-      <w:r>
-        <w:t xml:space="preserve"> </w:t>
-      </w:r>
-      <w:r>
-        <w:t xml:space="preserve">:</w:t>
-      </w:r>
-      <w:r>
-        <w:t xml:space="preserve"> </w:t>
-      </w:r>
-      <w:r>
-        <w:t xml:space="preserve">Por un lado, se puede utilizar la función</w:t>
-      </w:r>
-      <w:r>
-        <w:t xml:space="preserve"> </w:t>
-      </w:r>
-      <w:r>
-        <w:rPr>
-          <w:rStyle w:val="VerbatimChar"/>
-        </w:rPr>
-        <w:t xml:space="preserve">autokriging()</w:t>
-      </w:r>
-      <w:r>
-        <w:t xml:space="preserve">, donde el propio programa estadístico</w:t>
-      </w:r>
-      <w:r>
-        <w:t xml:space="preserve"> </w:t>
-      </w:r>
-      <w:r>
-        <w:rPr>
-          <w:rStyle w:val="VerbatimChar"/>
-        </w:rPr>
-        <w:t xml:space="preserve">R</w:t>
-      </w:r>
-      <w:r>
-        <w:t xml:space="preserve"> </w:t>
-      </w:r>
-      <w:r>
-        <w:t xml:space="preserve">realiza los cálculos, elige el sistema con una mejor relación con la realidad y genera un gráfico con el variograma y el mapa de la variable. Sus estimaciones, aunque bastante precisas, suelen incurrir en cierto error, aunque este puede ser asumible dependiendo del grado de precisión que desee el estudio.</w:t>
-      </w:r>
-    </w:p>
-    <w:p>
-      <w:pPr>
-        <w:pStyle w:val="BodyText"/>
-      </w:pPr>
-      <w:r>
-        <w:t xml:space="preserve">La otra forma de realizar el Kriging, es ejecutarlo de forma manual. Este método exige que el usuario evalúe qué modelo matemático es el adecuado y se genera el Kriging partiendo del modelo elegido y posteriormente, se visualiza cómo quedaría gráficamente mediante la función</w:t>
-      </w:r>
-      <w:r>
-        <w:t xml:space="preserve"> </w:t>
-      </w:r>
-      <w:r>
-        <w:rPr>
-          <w:rStyle w:val="VerbatimChar"/>
-        </w:rPr>
-        <w:t xml:space="preserve">plot()</w:t>
-      </w:r>
-      <w:r>
-        <w:t xml:space="preserve">.</w:t>
-      </w:r>
-    </w:p>
-    <w:p>
-      <w:pPr>
-        <w:pStyle w:val="BodyText"/>
-      </w:pPr>
-      <w:r>
-        <w:t xml:space="preserve">Para conocer qué modelo matemático es el más adecuado para la variable que se quiere mapear, utilizaremos la función</w:t>
-      </w:r>
-      <w:r>
-        <w:t xml:space="preserve"> </w:t>
-      </w:r>
-      <w:r>
-        <w:rPr>
-          <w:rStyle w:val="VerbatimChar"/>
-        </w:rPr>
-        <w:t xml:space="preserve">autofitVariogram()</w:t>
-      </w:r>
-      <w:r>
-        <w:t xml:space="preserve">. En ella, determinaremos qué modelo matemático de los cinco disponibles vamos a utilizar (modelo exponencial</w:t>
-      </w:r>
-      <w:r>
-        <w:t xml:space="preserve"> </w:t>
-      </w:r>
-      <w:r>
-        <w:rPr>
-          <w:rStyle w:val="VerbatimChar"/>
-        </w:rPr>
-        <w:t xml:space="preserve">Exp</w:t>
-      </w:r>
-      <w:r>
-        <w:t xml:space="preserve">, modelo esférico</w:t>
-      </w:r>
-      <w:r>
-        <w:t xml:space="preserve"> </w:t>
-      </w:r>
-      <w:r>
-        <w:rPr>
-          <w:rStyle w:val="VerbatimChar"/>
-        </w:rPr>
-        <w:t xml:space="preserve">Sph</w:t>
-      </w:r>
-      <w:r>
-        <w:t xml:space="preserve">, modelo gaussiano</w:t>
-      </w:r>
-      <w:r>
-        <w:t xml:space="preserve"> </w:t>
-      </w:r>
-      <w:r>
-        <w:rPr>
-          <w:rStyle w:val="VerbatimChar"/>
-        </w:rPr>
-        <w:t xml:space="preserve">Gau</w:t>
-      </w:r>
-      <w:r>
-        <w:t xml:space="preserve">, modelo lineal</w:t>
-      </w:r>
-      <w:r>
-        <w:t xml:space="preserve"> </w:t>
-      </w:r>
-      <w:r>
-        <w:rPr>
-          <w:rStyle w:val="VerbatimChar"/>
-        </w:rPr>
-        <w:t xml:space="preserve">Lin</w:t>
-      </w:r>
-      <w:r>
-        <w:t xml:space="preserve"> </w:t>
-      </w:r>
-      <w:r>
-        <w:t xml:space="preserve">o la parametrización de Stein</w:t>
-      </w:r>
-      <w:r>
-        <w:t xml:space="preserve"> </w:t>
-      </w:r>
-      <w:r>
-        <w:rPr>
-          <w:rStyle w:val="VerbatimChar"/>
-        </w:rPr>
-        <w:t xml:space="preserve">Ste</w:t>
-      </w:r>
-      <w:r>
-        <w:t xml:space="preserve">) y si lo haremos teniendo en cuenta la tendencia</w:t>
-      </w:r>
-      <w:r>
-        <w:t xml:space="preserve"> </w:t>
-      </w:r>
-      <w:r>
-        <w:rPr>
-          <w:rStyle w:val="VerbatimChar"/>
-        </w:rPr>
-        <w:t xml:space="preserve">xlocal</w:t>
-      </w:r>
-      <w:r>
-        <w:t xml:space="preserve"> </w:t>
-      </w:r>
-      <w:r>
-        <w:t xml:space="preserve">o no (representada en la función con un</w:t>
-      </w:r>
-      <w:r>
-        <w:t xml:space="preserve"> </w:t>
-      </w:r>
-      <w:r>
-        <w:rPr>
-          <w:rStyle w:val="VerbatimChar"/>
-        </w:rPr>
-        <w:t xml:space="preserve">1</w:t>
-      </w:r>
-      <w:r>
-        <w:t xml:space="preserve">.</w:t>
-      </w:r>
-    </w:p>
-    <w:p>
-      <w:pPr>
-        <w:pStyle w:val="BodyText"/>
-      </w:pPr>
-      <w:r>
-        <w:t xml:space="preserve">Ejemplo:</w:t>
-      </w:r>
-    </w:p>
-    <w:p>
-      <w:pPr>
-        <w:pStyle w:val="SourceCode"/>
-      </w:pPr>
-      <w:r>
-        <w:rPr>
-          <w:rStyle w:val="VerbatimChar"/>
-        </w:rPr>
-        <w:t xml:space="preserve">autofitVariogram(log(GLUC) ~ 1, VariablesSuelo, model = c("Exp"))$sserr</w:t>
-      </w:r>
-    </w:p>
-    <w:p>
-      <w:pPr>
-        <w:pStyle w:val="FirstParagraph"/>
-      </w:pPr>
-      <w:r>
-        <w:t xml:space="preserve">Esta línea de código informa cómo se adapta el variograma de datos de la glucosidasa</w:t>
-      </w:r>
-      <w:r>
-        <w:t xml:space="preserve"> </w:t>
-      </w:r>
-      <w:r>
-        <w:rPr>
-          <w:rStyle w:val="VerbatimChar"/>
-        </w:rPr>
-        <w:t xml:space="preserve">GLUC</w:t>
-      </w:r>
-      <w:r>
-        <w:t xml:space="preserve"> </w:t>
-      </w:r>
-      <w:r>
-        <w:t xml:space="preserve">al modelo exponencial</w:t>
-      </w:r>
-      <w:r>
-        <w:t xml:space="preserve"> </w:t>
-      </w:r>
-      <w:r>
-        <w:rPr>
-          <w:rStyle w:val="VerbatimChar"/>
-        </w:rPr>
-        <w:t xml:space="preserve">Exp</w:t>
-      </w:r>
-      <w:r>
-        <w:t xml:space="preserve"> </w:t>
-      </w:r>
-      <w:r>
-        <w:t xml:space="preserve">sin ninguna tendencia</w:t>
-      </w:r>
-      <w:r>
-        <w:t xml:space="preserve"> </w:t>
-      </w:r>
-      <w:r>
-        <w:rPr>
-          <w:rStyle w:val="VerbatimChar"/>
-        </w:rPr>
-        <w:t xml:space="preserve">1</w:t>
-      </w:r>
-      <w:r>
-        <w:t xml:space="preserve">. La función, nos dará como respuesta un valor de semivarianza. Cuanto más cercano a 0 sea este valor, indicará un mejor ajuste al modelo seleccionado.</w:t>
-      </w:r>
-    </w:p>
-    <w:p>
-      <w:pPr>
-        <w:pStyle w:val="BodyText"/>
-      </w:pPr>
-      <w:r>
-        <w:t xml:space="preserve">Para procesar todos los modelos a la vez y ahorrar tiempo, vamos a crear una matriz vacía donde poner los resultados de semivarianza de los 5 modelos estudiados con y sin tendencia. De esta forma, podremos observar qué valor de semivarianza es menor (es decir, a qué modelo se ajustan mejor los datos) y utilizar ese modelo matemático para producir la cartografía mediante el Kriging.</w:t>
-      </w:r>
-    </w:p>
-    <w:p>
-      <w:pPr>
-        <w:pStyle w:val="Heading4"/>
-      </w:pPr>
-      <w:bookmarkStart w:id="47" w:name="ejemplos-de-generación-de-mapas"/>
-      <w:r>
-        <w:t xml:space="preserve">|5.2| Ejemplos de generación de mapas</w:t>
-      </w:r>
-      <w:bookmarkEnd w:id="47"/>
-    </w:p>
-    <w:p>
-      <w:pPr>
-        <w:pStyle w:val="FirstParagraph"/>
-      </w:pPr>
-      <w:r>
-        <w:t xml:space="preserve">Para ilustrar cómo se generan los diferentes mapas edáficos, en este apartado se realizan dos mapas de las variables fosfatasa</w:t>
-      </w:r>
-      <w:r>
-        <w:t xml:space="preserve"> </w:t>
-      </w:r>
-      <w:r>
-        <w:rPr>
-          <w:rStyle w:val="VerbatimChar"/>
-        </w:rPr>
-        <w:t xml:space="preserve">FOSF</w:t>
-      </w:r>
-      <w:r>
-        <w:t xml:space="preserve"> </w:t>
-      </w:r>
-      <w:r>
-        <w:t xml:space="preserve">y contenido en arena</w:t>
-      </w:r>
-      <w:r>
-        <w:t xml:space="preserve"> </w:t>
-      </w:r>
-      <w:r>
-        <w:rPr>
-          <w:rStyle w:val="VerbatimChar"/>
-        </w:rPr>
-        <w:t xml:space="preserve">Arena</w:t>
-      </w:r>
-      <w:r>
-        <w:t xml:space="preserve">. A continuación se muestra cómo es el proceso de creación de los mapas usando tanto el autokriging como el Kriging manual.</w:t>
-      </w:r>
-    </w:p>
-    <w:p>
-      <w:pPr>
-        <w:pStyle w:val="Heading5"/>
-      </w:pPr>
-      <w:bookmarkStart w:id="48" w:name="a-cartografía-de-la-variable-fosfatasa-1"/>
-      <w:r>
-        <w:t xml:space="preserve">|5.2.a| Cartografía de la variable</w:t>
-      </w:r>
-      <w:r>
-        <w:t xml:space="preserve"> </w:t>
-      </w:r>
-      <w:r>
-        <w:t xml:space="preserve">“</w:t>
-      </w:r>
-      <w:r>
-        <w:t xml:space="preserve">fosfatasa</w:t>
-      </w:r>
-      <w:r>
-        <w:t xml:space="preserve">”</w:t>
-      </w:r>
-      <w:bookmarkEnd w:id="48"/>
-    </w:p>
-    <w:p>
-      <w:pPr>
-        <w:pStyle w:val="FirstParagraph"/>
-      </w:pPr>
-      <w:r>
-        <w:t xml:space="preserve">Autokriging de fosfatasa:</w:t>
-      </w:r>
-      <w:r>
-        <w:t xml:space="preserve"> </w:t>
-      </w:r>
-      <w:r>
-        <w:t xml:space="preserve">Sin tendencia:</w:t>
-      </w:r>
-    </w:p>
-    <w:p>
-      <w:pPr>
-        <w:pStyle w:val="SourceCode"/>
-      </w:pPr>
-      <w:r>
-        <w:rPr>
-          <w:rStyle w:val="VerbatimChar"/>
-        </w:rPr>
-        <w:t xml:space="preserve">Autok.FOSF.ST &lt;- autoKrige(log(FOSF) ~ 1, VariablesSuelo, pts1 )</w:t>
-      </w:r>
-    </w:p>
-    <w:p>
-      <w:pPr>
-        <w:pStyle w:val="FirstParagraph"/>
-      </w:pPr>
-      <w:r>
-        <w:t xml:space="preserve">Visualizamos como es la representación gráfica sin tendencia:</w:t>
-      </w:r>
-    </w:p>
-    <w:p>
-      <w:pPr>
-        <w:pStyle w:val="SourceCode"/>
-      </w:pPr>
-      <w:r>
-        <w:rPr>
-          <w:rStyle w:val="VerbatimChar"/>
-        </w:rPr>
-        <w:t xml:space="preserve">plot(Autok.FOSF.ST)</w:t>
-      </w:r>
-    </w:p>
-    <w:p>
-      <w:pPr>
-        <w:pStyle w:val="FirstParagraph"/>
-      </w:pPr>
-      <w:r>
-        <w:t xml:space="preserve">Con tendencia:</w:t>
-      </w:r>
-    </w:p>
-    <w:p>
-      <w:pPr>
-        <w:pStyle w:val="SourceCode"/>
-      </w:pPr>
-      <w:r>
-        <w:rPr>
-          <w:rStyle w:val="VerbatimChar"/>
-        </w:rPr>
-        <w:t xml:space="preserve">Autok.FOSF.CT &lt;- autoKrige(log(FOSF) ~ Xlocal, VariablesSuelo, new_data=pts1 )</w:t>
-      </w:r>
-    </w:p>
-    <w:p>
-      <w:pPr>
-        <w:pStyle w:val="FirstParagraph"/>
-      </w:pPr>
-      <w:r>
-        <w:t xml:space="preserve">Visualizamos como es la representación gráfica con tendencia:</w:t>
-      </w:r>
-    </w:p>
-    <w:p>
-      <w:pPr>
-        <w:pStyle w:val="SourceCode"/>
-      </w:pPr>
-      <w:r>
-        <w:rPr>
-          <w:rStyle w:val="VerbatimChar"/>
-        </w:rPr>
-        <w:t xml:space="preserve">plot(Autok.FOSF.CT)</w:t>
-      </w:r>
-    </w:p>
-    <w:p>
-      <w:pPr>
-        <w:pStyle w:val="Heading6"/>
-      </w:pPr>
-      <w:bookmarkStart w:id="49" w:name="kriging-manual-de-fosfatasa"/>
-      <w:r>
-        <w:t xml:space="preserve">Kriging manual de fosfatasa:</w:t>
-      </w:r>
-      <w:bookmarkEnd w:id="49"/>
-    </w:p>
-    <w:p>
-      <w:pPr>
-        <w:pStyle w:val="FirstParagraph"/>
-      </w:pPr>
-      <w:r>
-        <w:t xml:space="preserve">Primero, se debe generar una matriz donde exponer las semivarianzas de cada modelo. La siguiente línea de código produce una matriz de 2x5 y nombra las columnas y las filas con los nombres de los modelos y la tendencia respectivamente:</w:t>
-      </w:r>
-    </w:p>
-    <w:p>
-      <w:pPr>
-        <w:pStyle w:val="SourceCode"/>
-      </w:pPr>
-      <w:r>
-        <w:rPr>
-          <w:rStyle w:val="VerbatimChar"/>
-        </w:rPr>
-        <w:t xml:space="preserve">MatrizFOSF &lt;- matrix(NA,2,5)</w:t>
-      </w:r>
-      <w:r>
-        <w:br/>
-      </w:r>
-      <w:r>
-        <w:rPr>
-          <w:rStyle w:val="VerbatimChar"/>
-        </w:rPr>
-        <w:t xml:space="preserve">colnames(MatrizFOSF) &lt;- c("Exponencial","Esferico","Gausiano","Lineal","Ste")</w:t>
-      </w:r>
-      <w:r>
-        <w:br/>
-      </w:r>
-      <w:r>
-        <w:rPr>
-          <w:rStyle w:val="VerbatimChar"/>
-        </w:rPr>
-        <w:t xml:space="preserve">rownames(MatrizFOSF) &lt;- c("Sin tendencia", "Con tendencia")</w:t>
-      </w:r>
-    </w:p>
-    <w:p>
-      <w:pPr>
-        <w:pStyle w:val="FirstParagraph"/>
-      </w:pPr>
-      <w:r>
-        <w:t xml:space="preserve">Posteriormente, se rellena la matriz con el valor producido del ajuste de la variable a cada modelo. Es imprescindible asegurarse de introducir los datos en el mismo orden que hemos facilitado a la matriz en el anterior paso:</w:t>
-      </w:r>
-    </w:p>
-    <w:p>
-      <w:pPr>
-        <w:pStyle w:val="BodyText"/>
-      </w:pPr>
-      <w:r>
-        <w:t xml:space="preserve">Sin tendencia (se debe escribir un</w:t>
-      </w:r>
-      <w:r>
-        <w:t xml:space="preserve"> </w:t>
-      </w:r>
-      <w:r>
-        <w:rPr>
-          <w:rStyle w:val="VerbatimChar"/>
-        </w:rPr>
-        <w:t xml:space="preserve">1</w:t>
-      </w:r>
-      <w:r>
-        <w:t xml:space="preserve">, para indicar que no hay tendencia):</w:t>
-      </w:r>
-    </w:p>
-    <w:p>
-      <w:pPr>
-        <w:pStyle w:val="SourceCode"/>
-      </w:pPr>
-      <w:r>
-        <w:rPr>
-          <w:rStyle w:val="VerbatimChar"/>
-        </w:rPr>
-        <w:t xml:space="preserve">MatrizFOSF[1,1] &lt;- autofitVariogram(log(FOSF) ~ 1, VariablesSuelo, model = c("Exp"))$sserr</w:t>
-      </w:r>
-      <w:r>
-        <w:br/>
-      </w:r>
-      <w:r>
-        <w:rPr>
-          <w:rStyle w:val="VerbatimChar"/>
-        </w:rPr>
-        <w:t xml:space="preserve">MatrizFOSF[1,2] &lt;- autofitVariogram(log(FOSF) ~ 1, VariablesSuelo, model = c("Sph"))$sserr</w:t>
-      </w:r>
-      <w:r>
-        <w:br/>
-      </w:r>
-      <w:r>
-        <w:rPr>
-          <w:rStyle w:val="VerbatimChar"/>
-        </w:rPr>
-        <w:t xml:space="preserve">MatrizFOSF[1,3] &lt;- autofitVariogram(log(FOSF)  ~ 1, VariablesSuelo, model = c("Gau"))$sserr</w:t>
-      </w:r>
-      <w:r>
-        <w:br/>
-      </w:r>
-      <w:r>
-        <w:rPr>
-          <w:rStyle w:val="VerbatimChar"/>
-        </w:rPr>
-        <w:t xml:space="preserve">MatrizFOSF[1,4] &lt;- autofitVariogram(log(FOSF)  ~ 1, VariablesSuelo, model = c("Lin"))$sserr</w:t>
-      </w:r>
-      <w:r>
-        <w:br/>
-      </w:r>
-      <w:r>
-        <w:rPr>
-          <w:rStyle w:val="VerbatimChar"/>
-        </w:rPr>
-        <w:t xml:space="preserve">MatrizFOSF[1,5] &lt;- autofitVariogram(log(FOSF)  ~ 1, VariablesSuelo, model = c("Ste"))$sserr</w:t>
-      </w:r>
-    </w:p>
-    <w:p>
-      <w:pPr>
-        <w:pStyle w:val="FirstParagraph"/>
-      </w:pPr>
-      <w:r>
-        <w:t xml:space="preserve">Con tendencia (debemos utilizar</w:t>
-      </w:r>
-      <w:r>
-        <w:rPr>
-          <w:rStyle w:val="VerbatimChar"/>
-        </w:rPr>
-        <w:t xml:space="preserve">Xlocal</w:t>
-      </w:r>
-      <w:r>
-        <w:t xml:space="preserve"> </w:t>
-      </w:r>
-      <w:r>
-        <w:t xml:space="preserve">como tendencia):</w:t>
-      </w:r>
-    </w:p>
-    <w:p>
-      <w:pPr>
-        <w:pStyle w:val="SourceCode"/>
-      </w:pPr>
-      <w:r>
-        <w:rPr>
-          <w:rStyle w:val="VerbatimChar"/>
-        </w:rPr>
-        <w:t xml:space="preserve">MatrizFOSF[2,1] &lt;- autofitVariogram(log(FOSF)  ~ Xlocal, VariablesSuelo,model = c("Exp"))$sserr</w:t>
-      </w:r>
-      <w:r>
-        <w:br/>
-      </w:r>
-      <w:r>
-        <w:rPr>
-          <w:rStyle w:val="VerbatimChar"/>
-        </w:rPr>
-        <w:t xml:space="preserve">MatrizFOSF[2,2] &lt;- autofitVariogram(log(FOSF)  ~ Xlocal, VariablesSuelo,model = c("Sph"))$sserr</w:t>
-      </w:r>
-      <w:r>
-        <w:br/>
-      </w:r>
-      <w:r>
-        <w:rPr>
-          <w:rStyle w:val="VerbatimChar"/>
-        </w:rPr>
-        <w:t xml:space="preserve">MatrizFOSF[2,3] &lt;- autofitVariogram(log(FOSF)  ~ Xlocal, VariablesSuelo,model = c("Gau"))$sserr</w:t>
-      </w:r>
-      <w:r>
-        <w:br/>
-      </w:r>
-      <w:r>
-        <w:rPr>
-          <w:rStyle w:val="VerbatimChar"/>
-        </w:rPr>
-        <w:t xml:space="preserve">MatrizFOSF[2,4] &lt;- autofitVariogram(log(FOSF)  ~ Xlocal, VariablesSuelo,model = c("Lin"))$sserr</w:t>
-      </w:r>
-      <w:r>
-        <w:br/>
-      </w:r>
-      <w:r>
-        <w:rPr>
-          <w:rStyle w:val="VerbatimChar"/>
-        </w:rPr>
-        <w:t xml:space="preserve">MatrizFOSF[2,5] &lt;- autofitVariogram(log(FOSF)  ~ Xlocal, VariablesSuelo,model = c("Ste"))$sserr</w:t>
-      </w:r>
-    </w:p>
-    <w:p>
-      <w:pPr>
-        <w:pStyle w:val="FirstParagraph"/>
-      </w:pPr>
-      <w:r>
-        <w:t xml:space="preserve">El modelo que se ajuste mejor es el que tenga un valor de semivarianza menor. Con la siguiente función se averigua qué modelo nos aporta la semivarianza mínima:</w:t>
-      </w:r>
-    </w:p>
-    <w:p>
-      <w:pPr>
-        <w:pStyle w:val="SourceCode"/>
-      </w:pPr>
-      <w:r>
-        <w:rPr>
-          <w:rStyle w:val="VerbatimChar"/>
-        </w:rPr>
-        <w:t xml:space="preserve">which((MatrizFOSF) == min(MatrizFOSF), arr.ind=TRUE)</w:t>
-      </w:r>
-    </w:p>
-    <w:p>
-      <w:pPr>
-        <w:pStyle w:val="FirstParagraph"/>
-      </w:pPr>
-      <w:r>
-        <w:t xml:space="preserve">En este caso, el modelo gaussiano sin la utilización de la tendencia es el que más se aproxima a nuestra serie de datos, por lo tanto, se debe adaptar los valores de la variable a este modelo con la función</w:t>
-      </w:r>
-      <w:r>
-        <w:t xml:space="preserve"> </w:t>
-      </w:r>
-      <w:r>
-        <w:rPr>
-          <w:rStyle w:val="VerbatimChar"/>
-        </w:rPr>
-        <w:t xml:space="preserve">autofitvariogram()</w:t>
-      </w:r>
-      <w:r>
-        <w:t xml:space="preserve">.</w:t>
-      </w:r>
-    </w:p>
-    <w:p>
-      <w:pPr>
-        <w:pStyle w:val="SourceCode"/>
-      </w:pPr>
-      <w:r>
-        <w:rPr>
-          <w:rStyle w:val="VerbatimChar"/>
-        </w:rPr>
-        <w:t xml:space="preserve">v.fitFOSFgauST = autofitVariogram(log(FOSF) ~ 1, VariablesSuelo, model = c("Gau"))$var_model</w:t>
-      </w:r>
-    </w:p>
-    <w:p>
-      <w:pPr>
-        <w:pStyle w:val="FirstParagraph"/>
-      </w:pPr>
-      <w:r>
-        <w:t xml:space="preserve">Con nuestros datos ajustados al modelo matemático idóneo, procedemos a realizar el Kriging con la función</w:t>
-      </w:r>
-      <w:r>
-        <w:t xml:space="preserve"> </w:t>
-      </w:r>
-      <w:r>
-        <w:rPr>
-          <w:rStyle w:val="VerbatimChar"/>
-        </w:rPr>
-        <w:t xml:space="preserve">Krige()</w:t>
-      </w:r>
-      <w:r>
-        <w:t xml:space="preserve">:</w:t>
-      </w:r>
-    </w:p>
-    <w:p>
-      <w:pPr>
-        <w:pStyle w:val="SourceCode"/>
-      </w:pPr>
-      <w:r>
-        <w:rPr>
-          <w:rStyle w:val="VerbatimChar"/>
-        </w:rPr>
-        <w:t xml:space="preserve">FOSF.mapa &lt;- krige(log(FOSF) ~  1, VariablesSuelo, pts1, v.fitFOSFgauST)</w:t>
-      </w:r>
-    </w:p>
-    <w:p>
-      <w:pPr>
-        <w:pStyle w:val="FirstParagraph"/>
-      </w:pPr>
-      <w:r>
-        <w:t xml:space="preserve">Por último, generaremos el mapa de fosfatasa con la función</w:t>
-      </w:r>
-      <w:r>
-        <w:t xml:space="preserve"> </w:t>
-      </w:r>
-      <w:r>
-        <w:rPr>
-          <w:rStyle w:val="VerbatimChar"/>
-        </w:rPr>
-        <w:t xml:space="preserve">plot()</w:t>
-      </w:r>
-      <w:r>
-        <w:t xml:space="preserve">:</w:t>
-      </w:r>
-    </w:p>
-    <w:p>
-      <w:pPr>
-        <w:pStyle w:val="SourceCode"/>
-      </w:pPr>
-      <w:r>
-        <w:rPr>
-          <w:rStyle w:val="VerbatimChar"/>
-        </w:rPr>
-        <w:t xml:space="preserve">plot(FOSF.mapa, main= "FOSFATASA")</w:t>
-      </w:r>
-    </w:p>
-    <w:p>
-      <w:pPr>
-        <w:pStyle w:val="Heading5"/>
-      </w:pPr>
-      <w:bookmarkStart w:id="50" w:name="Xf78b6d488db48b6fb7a5d0563a216cf8e9db4c7"/>
-      <w:r>
-        <w:t xml:space="preserve">|5.2.b| Cartografía de la variable</w:t>
-      </w:r>
-      <w:r>
-        <w:t xml:space="preserve"> </w:t>
-      </w:r>
-      <w:r>
-        <w:t xml:space="preserve">“</w:t>
-      </w:r>
-      <w:r>
-        <w:t xml:space="preserve">contenido en arena</w:t>
-      </w:r>
-      <w:r>
-        <w:t xml:space="preserve">”</w:t>
-      </w:r>
-      <w:bookmarkEnd w:id="50"/>
-    </w:p>
-    <w:p>
-      <w:pPr>
-        <w:pStyle w:val="FirstParagraph"/>
-      </w:pPr>
-      <w:r>
-        <w:t xml:space="preserve">Autokriging de Arena:</w:t>
-      </w:r>
-    </w:p>
-    <w:p>
-      <w:pPr>
-        <w:pStyle w:val="BodyText"/>
-      </w:pPr>
-      <w:r>
-        <w:t xml:space="preserve">Sin tendencia:</w:t>
-      </w:r>
-    </w:p>
-    <w:p>
-      <w:pPr>
-        <w:pStyle w:val="SourceCode"/>
-      </w:pPr>
-      <w:r>
-        <w:rPr>
-          <w:rStyle w:val="VerbatimChar"/>
-        </w:rPr>
-        <w:t xml:space="preserve">Autok.Arena.ST &lt;- autoKrige((Arena) ~ 1, VariablesSuelo, pts1 )</w:t>
-      </w:r>
-    </w:p>
-    <w:p>
-      <w:pPr>
-        <w:pStyle w:val="FirstParagraph"/>
-      </w:pPr>
-      <w:r>
-        <w:t xml:space="preserve">Visualizamos como será la representación gráfica sin tendencia:</w:t>
-      </w:r>
-    </w:p>
-    <w:p>
-      <w:pPr>
-        <w:pStyle w:val="SourceCode"/>
-      </w:pPr>
-      <w:r>
-        <w:rPr>
-          <w:rStyle w:val="VerbatimChar"/>
-        </w:rPr>
-        <w:t xml:space="preserve">plot(Autok.Arena.ST)</w:t>
-      </w:r>
-    </w:p>
-    <w:p>
-      <w:pPr>
-        <w:pStyle w:val="FirstParagraph"/>
-      </w:pPr>
-      <w:r>
-        <w:t xml:space="preserve">Con tendencia:</w:t>
-      </w:r>
-    </w:p>
-    <w:p>
-      <w:pPr>
-        <w:pStyle w:val="SourceCode"/>
-      </w:pPr>
-      <w:r>
-        <w:rPr>
-          <w:rStyle w:val="VerbatimChar"/>
-        </w:rPr>
-        <w:t xml:space="preserve">Autok.Arena.CT &lt;- autoKrige((Arena) ~ Xlocal, VariablesSuelo, new_data=pts1 )</w:t>
-      </w:r>
-    </w:p>
-    <w:p>
-      <w:pPr>
-        <w:pStyle w:val="FirstParagraph"/>
-      </w:pPr>
-      <w:r>
-        <w:t xml:space="preserve">Visualizamos como seráa la representación gráfica con tendencia:</w:t>
-      </w:r>
-    </w:p>
-    <w:p>
-      <w:pPr>
-        <w:pStyle w:val="SourceCode"/>
-      </w:pPr>
-      <w:r>
-        <w:rPr>
-          <w:rStyle w:val="VerbatimChar"/>
-        </w:rPr>
-        <w:t xml:space="preserve">plot(Autok.Arena.CT)</w:t>
-      </w:r>
-    </w:p>
-    <w:p>
-      <w:pPr>
-        <w:pStyle w:val="Heading6"/>
-      </w:pPr>
-      <w:bookmarkStart w:id="51" w:name="kriging-manual-de-arena"/>
-      <w:r>
-        <w:t xml:space="preserve">Kriging manual de Arena:</w:t>
-      </w:r>
-      <w:bookmarkEnd w:id="51"/>
-    </w:p>
-    <w:p>
-      <w:pPr>
-        <w:pStyle w:val="FirstParagraph"/>
-      </w:pPr>
-      <w:r>
-        <w:t xml:space="preserve">Primero, se debe generar una matriz donde exponer las semivarianzas de cada modelo. La siguiente línea de código produce una matriz de 2x5 y nombra las columnas y las filas con los nombres de los modelos y la tendencia respectivamente:</w:t>
-      </w:r>
-    </w:p>
-    <w:p>
-      <w:pPr>
-        <w:pStyle w:val="SourceCode"/>
-      </w:pPr>
-      <w:r>
-        <w:rPr>
-          <w:rStyle w:val="VerbatimChar"/>
-        </w:rPr>
-        <w:t xml:space="preserve">MatrizArena &lt;- matrix(NA,2,5)</w:t>
-      </w:r>
-      <w:r>
-        <w:br/>
-      </w:r>
-      <w:r>
-        <w:rPr>
-          <w:rStyle w:val="VerbatimChar"/>
-        </w:rPr>
-        <w:t xml:space="preserve">colnames(MatrizArena) &lt;- c("Exponencial","Esferico","Gausiano","Lineal","Ste")</w:t>
-      </w:r>
-      <w:r>
-        <w:br/>
-      </w:r>
-      <w:r>
-        <w:rPr>
-          <w:rStyle w:val="VerbatimChar"/>
-        </w:rPr>
-        <w:t xml:space="preserve">rownames(MatrizArena) &lt;- c("Sin tendencia", "Con tendencia")</w:t>
-      </w:r>
-    </w:p>
-    <w:p>
-      <w:pPr>
-        <w:pStyle w:val="FirstParagraph"/>
-      </w:pPr>
-      <w:r>
-        <w:t xml:space="preserve">Posteriormente, se rellena la matriz con el valor producido del ajuste de la variable a cada modelo. Es imprescindible asegurarse de introducir los datos en el mismo orden que hemos facilitado a la matriz en el anterior paso:</w:t>
-      </w:r>
-    </w:p>
-    <w:p>
-      <w:pPr>
-        <w:pStyle w:val="BodyText"/>
-      </w:pPr>
-      <w:r>
-        <w:t xml:space="preserve">Sin tendencia (se debe escribir un</w:t>
-      </w:r>
-      <w:r>
-        <w:t xml:space="preserve"> </w:t>
-      </w:r>
-      <w:r>
-        <w:rPr>
-          <w:rStyle w:val="VerbatimChar"/>
-        </w:rPr>
-        <w:t xml:space="preserve">1</w:t>
-      </w:r>
-      <w:r>
-        <w:t xml:space="preserve">, para indicar que no hay tendencia):</w:t>
-      </w:r>
-    </w:p>
-    <w:p>
-      <w:pPr>
-        <w:pStyle w:val="SourceCode"/>
-      </w:pPr>
-      <w:r>
-        <w:rPr>
-          <w:rStyle w:val="VerbatimChar"/>
-        </w:rPr>
-        <w:t xml:space="preserve">MatrizArena[1,1] &lt;- autofitVariogram((Arena) ~ 1, VariablesSuelo, model = c("Exp"))$sserr</w:t>
-      </w:r>
-      <w:r>
-        <w:br/>
-      </w:r>
-      <w:r>
-        <w:rPr>
-          <w:rStyle w:val="VerbatimChar"/>
-        </w:rPr>
-        <w:t xml:space="preserve">MatrizArena[1,2] &lt;- autofitVariogram((Arena) ~ 1, VariablesSuelo, model = c("Sph"))$sserr</w:t>
-      </w:r>
-      <w:r>
-        <w:br/>
-      </w:r>
-      <w:r>
-        <w:rPr>
-          <w:rStyle w:val="VerbatimChar"/>
-        </w:rPr>
-        <w:t xml:space="preserve">MatrizArena[1,3] &lt;- autofitVariogram((Arena)  ~ 1, VariablesSuelo, model = c("Gau"))$sserr</w:t>
-      </w:r>
-      <w:r>
-        <w:br/>
-      </w:r>
-      <w:r>
-        <w:rPr>
-          <w:rStyle w:val="VerbatimChar"/>
-        </w:rPr>
-        <w:t xml:space="preserve">MatrizArena[1,4] &lt;- autofitVariogram((Arena)  ~ 1, VariablesSuelo, model = c("Lin"))$sserr</w:t>
-      </w:r>
-      <w:r>
-        <w:br/>
-      </w:r>
-      <w:r>
-        <w:rPr>
-          <w:rStyle w:val="VerbatimChar"/>
-        </w:rPr>
-        <w:t xml:space="preserve">MatrizArena[1,5] &lt;- autofitVariogram((Arena)  ~ 1, VariablesSuelo, model = c("Ste"))$sserr</w:t>
-      </w:r>
-    </w:p>
-    <w:p>
-      <w:pPr>
-        <w:pStyle w:val="FirstParagraph"/>
-      </w:pPr>
-      <w:r>
-        <w:t xml:space="preserve">Con tendencia (Utilizamos Xlocal como tendencia):</w:t>
-      </w:r>
-    </w:p>
-    <w:p>
-      <w:pPr>
-        <w:pStyle w:val="SourceCode"/>
-      </w:pPr>
-      <w:r>
-        <w:rPr>
-          <w:rStyle w:val="VerbatimChar"/>
-        </w:rPr>
-        <w:t xml:space="preserve">MatrizArena[2,1] &lt;- autofitVariogram((Arena)  ~ Xlocal, VariablesSuelo,model = c("Exp"))$sserr</w:t>
-      </w:r>
-      <w:r>
-        <w:br/>
-      </w:r>
-      <w:r>
-        <w:rPr>
-          <w:rStyle w:val="VerbatimChar"/>
-        </w:rPr>
-        <w:t xml:space="preserve">MatrizArena[2,2] &lt;- autofitVariogram((Arena)  ~ Xlocal, VariablesSuelo,model = c("Sph"))$sserr</w:t>
-      </w:r>
-      <w:r>
-        <w:br/>
-      </w:r>
-      <w:r>
-        <w:rPr>
-          <w:rStyle w:val="VerbatimChar"/>
-        </w:rPr>
-        <w:t xml:space="preserve">MatrizArena[2,3] &lt;- autofitVariogram((Arena)  ~ Xlocal, VariablesSuelo,model = c("Gau"))$sserr</w:t>
-      </w:r>
-      <w:r>
-        <w:br/>
-      </w:r>
-      <w:r>
-        <w:rPr>
-          <w:rStyle w:val="VerbatimChar"/>
-        </w:rPr>
-        <w:t xml:space="preserve">MatrizArena[2,4] &lt;- autofitVariogram((Arena) ~ Xlocal, VariablesSuelo,model = c("Lin"))$sserr</w:t>
-      </w:r>
-      <w:r>
-        <w:br/>
-      </w:r>
-      <w:r>
-        <w:rPr>
-          <w:rStyle w:val="VerbatimChar"/>
-        </w:rPr>
-        <w:t xml:space="preserve">MatrizArena[2,5] &lt;- autofitVariogram((Arena)  ~ Xlocal, VariablesSuelo,model = c("Ste"))$sserr</w:t>
-      </w:r>
-    </w:p>
-    <w:p>
-      <w:pPr>
-        <w:pStyle w:val="FirstParagraph"/>
-      </w:pPr>
-      <w:r>
-        <w:t xml:space="preserve">El modelo que se ajuste mejor es el que tenga un valor de semivarianza menor. Con la siguiente función se averigua qué modelo nos aporta la semivarianza mínima:</w:t>
-      </w:r>
-    </w:p>
-    <w:p>
-      <w:pPr>
-        <w:pStyle w:val="SourceCode"/>
-      </w:pPr>
-      <w:r>
-        <w:rPr>
-          <w:rStyle w:val="VerbatimChar"/>
-        </w:rPr>
-        <w:t xml:space="preserve">which((MatrizArena) == min(MatrizArena), arr.ind=TRUE)</w:t>
-      </w:r>
-    </w:p>
-    <w:p>
-      <w:pPr>
-        <w:pStyle w:val="FirstParagraph"/>
-      </w:pPr>
-      <w:r>
-        <w:t xml:space="preserve">En este caso, el modelo de parametrización de Stein sin la utilización de la tendencia es el que más se aproxima a nuestra serie de datos, por lo tanto, se debe adaptar los valores de la variable a este modelo con la función</w:t>
-      </w:r>
-      <w:r>
-        <w:t xml:space="preserve"> </w:t>
-      </w:r>
-      <w:r>
-        <w:rPr>
-          <w:rStyle w:val="VerbatimChar"/>
-        </w:rPr>
-        <w:t xml:space="preserve">autofitvariogram()</w:t>
-      </w:r>
-      <w:r>
-        <w:t xml:space="preserve">.</w:t>
-      </w:r>
-    </w:p>
-    <w:p>
-      <w:pPr>
-        <w:pStyle w:val="SourceCode"/>
-      </w:pPr>
-      <w:r>
-        <w:rPr>
-          <w:rStyle w:val="VerbatimChar"/>
-        </w:rPr>
-        <w:t xml:space="preserve">v.fitArenasteST = autofitVariogram((Arena) ~ 1, VariablesSuelo, model = c("Ste"))$var_model</w:t>
-      </w:r>
-    </w:p>
-    <w:p>
-      <w:pPr>
-        <w:pStyle w:val="FirstParagraph"/>
-      </w:pPr>
-      <w:r>
-        <w:t xml:space="preserve">Con nuestros datos ajustados al modelo matemático idóneo, procedemos a realizar el Kriging con la función</w:t>
-      </w:r>
-      <w:r>
-        <w:t xml:space="preserve"> </w:t>
-      </w:r>
-      <w:r>
-        <w:rPr>
-          <w:rStyle w:val="VerbatimChar"/>
-        </w:rPr>
-        <w:t xml:space="preserve">Krige()</w:t>
-      </w:r>
-      <w:r>
-        <w:t xml:space="preserve">:</w:t>
-      </w:r>
-    </w:p>
-    <w:p>
-      <w:pPr>
-        <w:pStyle w:val="SourceCode"/>
-      </w:pPr>
-      <w:r>
-        <w:rPr>
-          <w:rStyle w:val="VerbatimChar"/>
-        </w:rPr>
         <w:t xml:space="preserve">Arena.mapa &lt;- krige((Arena) ~  1, VariablesSuelo, pts1, v.fitArenasteST)</w:t>
       </w:r>
     </w:p>
@@ -3308,7 +3311,7 @@
         <w:pStyle w:val="FirstParagraph"/>
       </w:pPr>
       <w:r>
-        <w:t xml:space="preserve">Por último, generaremos el mapa de</w:t>
+        <w:t xml:space="preserve">Por último, generamos el mapa de</w:t>
       </w:r>
       <w:r>
         <w:t xml:space="preserve"> </w:t>

</xml_diff>